<commit_message>
Included link for Samuels GitHub website from assignemtn 1. Started on a list of ideas for projects.
</commit_message>
<xml_diff>
--- a/Report/Project Ideas.docx
+++ b/Report/Project Ideas.docx
@@ -62,13 +62,46 @@
     </w:p>
     <w:p>
       <w:r>
-        <w:t>There is no set length for this section, but it is difficult to see how a description of less than 500 words would be adequate. Do not limit yourself to this if you have more th</w:t>
+        <w:t>There is no set length for this section, but it is difficult to see how a description of less than 500 words would be adequate. Do not limit yourself to this if you have more than this to write, though - but it should be in a well written and concise format. If you are unsure of how much to write, ask your instructor for advice.</w:t>
       </w:r>
+    </w:p>
+    <w:p/>
+    <w:p>
+      <w:r>
+        <w:br w:type="page"/>
+      </w:r>
+    </w:p>
+    <w:p>
+      <w:r>
+        <w:lastRenderedPageBreak/>
+        <w:t>Ideas to begin with:</w:t>
+      </w:r>
+    </w:p>
+    <w:p>
+      <w:pPr>
+        <w:pStyle w:val="ListParagraph"/>
+        <w:numPr>
+          <w:ilvl w:val="0"/>
+          <w:numId w:val="3"/>
+        </w:numPr>
+      </w:pPr>
+      <w:r>
+        <w:t>App that provides recipes based on what is in your fridge/pantry</w:t>
+      </w:r>
+      <w:r>
+        <w:t>.</w:t>
+      </w:r>
+    </w:p>
+    <w:p>
+      <w:pPr>
+        <w:pStyle w:val="ListParagraph"/>
+        <w:numPr>
+          <w:ilvl w:val="0"/>
+          <w:numId w:val="3"/>
+        </w:numPr>
+      </w:pPr>
       <w:bookmarkStart w:id="0" w:name="_GoBack"/>
       <w:bookmarkEnd w:id="0"/>
-      <w:r>
-        <w:t>an this to write, though - but it should be in a well written and concise format. If you are unsure of how much to write, ask your instructor for advice.</w:t>
-      </w:r>
     </w:p>
     <w:sectPr>
       <w:pgSz w:w="11906" w:h="16838"/>
@@ -83,6 +116,232 @@
 <file path=word/numbering.xml><?xml version="1.0" encoding="utf-8"?>
 <w:numbering xmlns:wpc="http://schemas.microsoft.com/office/word/2010/wordprocessingCanvas" xmlns:cx="http://schemas.microsoft.com/office/drawing/2014/chartex" xmlns:cx1="http://schemas.microsoft.com/office/drawing/2015/9/8/chartex" xmlns:cx2="http://schemas.microsoft.com/office/drawing/2015/10/21/chartex" xmlns:cx3="http://schemas.microsoft.com/office/drawing/2016/5/9/chartex" xmlns:cx4="http://schemas.microsoft.com/office/drawing/2016/5/10/chartex" xmlns:cx5="http://schemas.microsoft.com/office/drawing/2016/5/11/chartex" xmlns:cx6="http://schemas.microsoft.com/office/drawing/2016/5/12/chartex" xmlns:cx7="http://schemas.microsoft.com/office/drawing/2016/5/13/chartex" xmlns:cx8="http://schemas.microsoft.com/office/drawing/2016/5/14/chartex" xmlns:mc="http://schemas.openxmlformats.org/markup-compatibility/2006" xmlns:aink="http://schemas.microsoft.com/office/drawing/2016/ink" xmlns:am3d="http://schemas.microsoft.com/office/drawing/2017/model3d" xmlns:o="urn:schemas-microsoft-com:office:office" xmlns:r="http://schemas.openxmlformats.org/officeDocument/2006/relationships" xmlns:m="http://schemas.openxmlformats.org/officeDocument/2006/math" xmlns:v="urn:schemas-microsoft-com:vml" xmlns:wp14="http://schemas.microsoft.com/office/word/2010/wordprocessingDrawing" xmlns:wp="http://schemas.openxmlformats.org/drawingml/2006/wordprocessingDrawing" xmlns:w10="urn:schemas-microsoft-com:office:word" xmlns:w="http://schemas.openxmlformats.org/wordprocessingml/2006/main" xmlns:w14="http://schemas.microsoft.com/office/word/2010/wordml" xmlns:w15="http://schemas.microsoft.com/office/word/2012/wordml" xmlns:w16cid="http://schemas.microsoft.com/office/word/2016/wordml/cid" xmlns:w16se="http://schemas.microsoft.com/office/word/2015/wordml/symex" xmlns:wpg="http://schemas.microsoft.com/office/word/2010/wordprocessingGroup" xmlns:wpi="http://schemas.microsoft.com/office/word/2010/wordprocessingInk" xmlns:wne="http://schemas.microsoft.com/office/word/2006/wordml" xmlns:wps="http://schemas.microsoft.com/office/word/2010/wordprocessingShape" mc:Ignorable="w14 w15 w16se w16cid wp14">
   <w:abstractNum w:abstractNumId="0" w15:restartNumberingAfterBreak="0">
+    <w:nsid w:val="17C91EE5"/>
+    <w:multiLevelType w:val="hybridMultilevel"/>
+    <w:tmpl w:val="CA3866C0"/>
+    <w:lvl w:ilvl="0" w:tplc="0C090001">
+      <w:start w:val="1"/>
+      <w:numFmt w:val="bullet"/>
+      <w:lvlText w:val=""/>
+      <w:lvlJc w:val="left"/>
+      <w:pPr>
+        <w:ind w:left="720" w:hanging="360"/>
+      </w:pPr>
+      <w:rPr>
+        <w:rFonts w:ascii="Symbol" w:hAnsi="Symbol" w:hint="default"/>
+      </w:rPr>
+    </w:lvl>
+    <w:lvl w:ilvl="1" w:tplc="0C090003" w:tentative="1">
+      <w:start w:val="1"/>
+      <w:numFmt w:val="bullet"/>
+      <w:lvlText w:val="o"/>
+      <w:lvlJc w:val="left"/>
+      <w:pPr>
+        <w:ind w:left="1440" w:hanging="360"/>
+      </w:pPr>
+      <w:rPr>
+        <w:rFonts w:ascii="Courier New" w:hAnsi="Courier New" w:cs="Courier New" w:hint="default"/>
+      </w:rPr>
+    </w:lvl>
+    <w:lvl w:ilvl="2" w:tplc="0C090005" w:tentative="1">
+      <w:start w:val="1"/>
+      <w:numFmt w:val="bullet"/>
+      <w:lvlText w:val=""/>
+      <w:lvlJc w:val="left"/>
+      <w:pPr>
+        <w:ind w:left="2160" w:hanging="360"/>
+      </w:pPr>
+      <w:rPr>
+        <w:rFonts w:ascii="Wingdings" w:hAnsi="Wingdings" w:hint="default"/>
+      </w:rPr>
+    </w:lvl>
+    <w:lvl w:ilvl="3" w:tplc="0C090001" w:tentative="1">
+      <w:start w:val="1"/>
+      <w:numFmt w:val="bullet"/>
+      <w:lvlText w:val=""/>
+      <w:lvlJc w:val="left"/>
+      <w:pPr>
+        <w:ind w:left="2880" w:hanging="360"/>
+      </w:pPr>
+      <w:rPr>
+        <w:rFonts w:ascii="Symbol" w:hAnsi="Symbol" w:hint="default"/>
+      </w:rPr>
+    </w:lvl>
+    <w:lvl w:ilvl="4" w:tplc="0C090003" w:tentative="1">
+      <w:start w:val="1"/>
+      <w:numFmt w:val="bullet"/>
+      <w:lvlText w:val="o"/>
+      <w:lvlJc w:val="left"/>
+      <w:pPr>
+        <w:ind w:left="3600" w:hanging="360"/>
+      </w:pPr>
+      <w:rPr>
+        <w:rFonts w:ascii="Courier New" w:hAnsi="Courier New" w:cs="Courier New" w:hint="default"/>
+      </w:rPr>
+    </w:lvl>
+    <w:lvl w:ilvl="5" w:tplc="0C090005" w:tentative="1">
+      <w:start w:val="1"/>
+      <w:numFmt w:val="bullet"/>
+      <w:lvlText w:val=""/>
+      <w:lvlJc w:val="left"/>
+      <w:pPr>
+        <w:ind w:left="4320" w:hanging="360"/>
+      </w:pPr>
+      <w:rPr>
+        <w:rFonts w:ascii="Wingdings" w:hAnsi="Wingdings" w:hint="default"/>
+      </w:rPr>
+    </w:lvl>
+    <w:lvl w:ilvl="6" w:tplc="0C090001" w:tentative="1">
+      <w:start w:val="1"/>
+      <w:numFmt w:val="bullet"/>
+      <w:lvlText w:val=""/>
+      <w:lvlJc w:val="left"/>
+      <w:pPr>
+        <w:ind w:left="5040" w:hanging="360"/>
+      </w:pPr>
+      <w:rPr>
+        <w:rFonts w:ascii="Symbol" w:hAnsi="Symbol" w:hint="default"/>
+      </w:rPr>
+    </w:lvl>
+    <w:lvl w:ilvl="7" w:tplc="0C090003" w:tentative="1">
+      <w:start w:val="1"/>
+      <w:numFmt w:val="bullet"/>
+      <w:lvlText w:val="o"/>
+      <w:lvlJc w:val="left"/>
+      <w:pPr>
+        <w:ind w:left="5760" w:hanging="360"/>
+      </w:pPr>
+      <w:rPr>
+        <w:rFonts w:ascii="Courier New" w:hAnsi="Courier New" w:cs="Courier New" w:hint="default"/>
+      </w:rPr>
+    </w:lvl>
+    <w:lvl w:ilvl="8" w:tplc="0C090005" w:tentative="1">
+      <w:start w:val="1"/>
+      <w:numFmt w:val="bullet"/>
+      <w:lvlText w:val=""/>
+      <w:lvlJc w:val="left"/>
+      <w:pPr>
+        <w:ind w:left="6480" w:hanging="360"/>
+      </w:pPr>
+      <w:rPr>
+        <w:rFonts w:ascii="Wingdings" w:hAnsi="Wingdings" w:hint="default"/>
+      </w:rPr>
+    </w:lvl>
+  </w:abstractNum>
+  <w:abstractNum w:abstractNumId="1" w15:restartNumberingAfterBreak="0">
+    <w:nsid w:val="609635E7"/>
+    <w:multiLevelType w:val="hybridMultilevel"/>
+    <w:tmpl w:val="30B608C0"/>
+    <w:lvl w:ilvl="0" w:tplc="0C090001">
+      <w:start w:val="1"/>
+      <w:numFmt w:val="bullet"/>
+      <w:lvlText w:val=""/>
+      <w:lvlJc w:val="left"/>
+      <w:pPr>
+        <w:ind w:left="720" w:hanging="360"/>
+      </w:pPr>
+      <w:rPr>
+        <w:rFonts w:ascii="Symbol" w:hAnsi="Symbol" w:hint="default"/>
+      </w:rPr>
+    </w:lvl>
+    <w:lvl w:ilvl="1" w:tplc="0C090003" w:tentative="1">
+      <w:start w:val="1"/>
+      <w:numFmt w:val="bullet"/>
+      <w:lvlText w:val="o"/>
+      <w:lvlJc w:val="left"/>
+      <w:pPr>
+        <w:ind w:left="1440" w:hanging="360"/>
+      </w:pPr>
+      <w:rPr>
+        <w:rFonts w:ascii="Courier New" w:hAnsi="Courier New" w:cs="Courier New" w:hint="default"/>
+      </w:rPr>
+    </w:lvl>
+    <w:lvl w:ilvl="2" w:tplc="0C090005" w:tentative="1">
+      <w:start w:val="1"/>
+      <w:numFmt w:val="bullet"/>
+      <w:lvlText w:val=""/>
+      <w:lvlJc w:val="left"/>
+      <w:pPr>
+        <w:ind w:left="2160" w:hanging="360"/>
+      </w:pPr>
+      <w:rPr>
+        <w:rFonts w:ascii="Wingdings" w:hAnsi="Wingdings" w:hint="default"/>
+      </w:rPr>
+    </w:lvl>
+    <w:lvl w:ilvl="3" w:tplc="0C090001" w:tentative="1">
+      <w:start w:val="1"/>
+      <w:numFmt w:val="bullet"/>
+      <w:lvlText w:val=""/>
+      <w:lvlJc w:val="left"/>
+      <w:pPr>
+        <w:ind w:left="2880" w:hanging="360"/>
+      </w:pPr>
+      <w:rPr>
+        <w:rFonts w:ascii="Symbol" w:hAnsi="Symbol" w:hint="default"/>
+      </w:rPr>
+    </w:lvl>
+    <w:lvl w:ilvl="4" w:tplc="0C090003" w:tentative="1">
+      <w:start w:val="1"/>
+      <w:numFmt w:val="bullet"/>
+      <w:lvlText w:val="o"/>
+      <w:lvlJc w:val="left"/>
+      <w:pPr>
+        <w:ind w:left="3600" w:hanging="360"/>
+      </w:pPr>
+      <w:rPr>
+        <w:rFonts w:ascii="Courier New" w:hAnsi="Courier New" w:cs="Courier New" w:hint="default"/>
+      </w:rPr>
+    </w:lvl>
+    <w:lvl w:ilvl="5" w:tplc="0C090005" w:tentative="1">
+      <w:start w:val="1"/>
+      <w:numFmt w:val="bullet"/>
+      <w:lvlText w:val=""/>
+      <w:lvlJc w:val="left"/>
+      <w:pPr>
+        <w:ind w:left="4320" w:hanging="360"/>
+      </w:pPr>
+      <w:rPr>
+        <w:rFonts w:ascii="Wingdings" w:hAnsi="Wingdings" w:hint="default"/>
+      </w:rPr>
+    </w:lvl>
+    <w:lvl w:ilvl="6" w:tplc="0C090001" w:tentative="1">
+      <w:start w:val="1"/>
+      <w:numFmt w:val="bullet"/>
+      <w:lvlText w:val=""/>
+      <w:lvlJc w:val="left"/>
+      <w:pPr>
+        <w:ind w:left="5040" w:hanging="360"/>
+      </w:pPr>
+      <w:rPr>
+        <w:rFonts w:ascii="Symbol" w:hAnsi="Symbol" w:hint="default"/>
+      </w:rPr>
+    </w:lvl>
+    <w:lvl w:ilvl="7" w:tplc="0C090003" w:tentative="1">
+      <w:start w:val="1"/>
+      <w:numFmt w:val="bullet"/>
+      <w:lvlText w:val="o"/>
+      <w:lvlJc w:val="left"/>
+      <w:pPr>
+        <w:ind w:left="5760" w:hanging="360"/>
+      </w:pPr>
+      <w:rPr>
+        <w:rFonts w:ascii="Courier New" w:hAnsi="Courier New" w:cs="Courier New" w:hint="default"/>
+      </w:rPr>
+    </w:lvl>
+    <w:lvl w:ilvl="8" w:tplc="0C090005" w:tentative="1">
+      <w:start w:val="1"/>
+      <w:numFmt w:val="bullet"/>
+      <w:lvlText w:val=""/>
+      <w:lvlJc w:val="left"/>
+      <w:pPr>
+        <w:ind w:left="6480" w:hanging="360"/>
+      </w:pPr>
+      <w:rPr>
+        <w:rFonts w:ascii="Wingdings" w:hAnsi="Wingdings" w:hint="default"/>
+      </w:rPr>
+    </w:lvl>
+  </w:abstractNum>
+  <w:abstractNum w:abstractNumId="2" w15:restartNumberingAfterBreak="0">
     <w:nsid w:val="69997387"/>
     <w:multiLevelType w:val="hybridMultilevel"/>
     <w:tmpl w:val="BA1C4710"/>
@@ -196,7 +455,13 @@
     </w:lvl>
   </w:abstractNum>
   <w:num w:numId="1">
+    <w:abstractNumId w:val="2"/>
+  </w:num>
+  <w:num w:numId="2">
     <w:abstractNumId w:val="0"/>
+  </w:num>
+  <w:num w:numId="3">
+    <w:abstractNumId w:val="1"/>
   </w:num>
 </w:numbering>
 </file>

</xml_diff>

<commit_message>
Added more to projects
</commit_message>
<xml_diff>
--- a/Report/Project Ideas.docx
+++ b/Report/Project Ideas.docx
@@ -90,6 +90,30 @@
       </w:r>
       <w:r>
         <w:t>.</w:t>
+      </w:r>
+    </w:p>
+    <w:p>
+      <w:pPr>
+        <w:pStyle w:val="ListParagraph"/>
+        <w:numPr>
+          <w:ilvl w:val="0"/>
+          <w:numId w:val="3"/>
+        </w:numPr>
+      </w:pPr>
+      <w:r>
+        <w:t>App to condense English in documents such as reports, emails or job applications.</w:t>
+      </w:r>
+    </w:p>
+    <w:p>
+      <w:pPr>
+        <w:pStyle w:val="ListParagraph"/>
+        <w:numPr>
+          <w:ilvl w:val="0"/>
+          <w:numId w:val="3"/>
+        </w:numPr>
+      </w:pPr>
+      <w:r>
+        <w:t>“Baby brain”</w:t>
       </w:r>
     </w:p>
     <w:p>

</xml_diff>

<commit_message>
Inserted google doc draft of project idea into word doc.
</commit_message>
<xml_diff>
--- a/Report/Project Ideas.docx
+++ b/Report/Project Ideas.docx
@@ -126,6 +126,1378 @@
       </w:pPr>
       <w:r>
         <w:t>Feature of maps app to advise truck drivers of abnormal bridge height locations (such as very low clearance bridges) to help plan routing ahead of time.</w:t>
+      </w:r>
+    </w:p>
+    <w:p/>
+    <w:p>
+      <w:r>
+        <w:br w:type="page"/>
+      </w:r>
+    </w:p>
+    <w:p>
+      <w:pPr>
+        <w:spacing w:after="0" w:line="240" w:lineRule="auto"/>
+        <w:rPr>
+          <w:rFonts w:ascii="Times New Roman" w:eastAsia="Times New Roman" w:hAnsi="Times New Roman" w:cs="Times New Roman"/>
+          <w:sz w:val="24"/>
+          <w:szCs w:val="24"/>
+          <w:lang w:eastAsia="en-AU"/>
+        </w:rPr>
+      </w:pPr>
+      <w:r>
+        <w:rPr>
+          <w:rFonts w:ascii="Arial" w:eastAsia="Times New Roman" w:hAnsi="Arial" w:cs="Arial"/>
+          <w:color w:val="000000"/>
+          <w:sz w:val="24"/>
+          <w:szCs w:val="24"/>
+          <w:lang w:eastAsia="en-AU"/>
+        </w:rPr>
+        <w:lastRenderedPageBreak/>
+        <w:t>Project “</w:t>
+      </w:r>
+      <w:proofErr w:type="spellStart"/>
+      <w:r>
+        <w:rPr>
+          <w:rFonts w:ascii="Arial" w:eastAsia="Times New Roman" w:hAnsi="Arial" w:cs="Arial"/>
+          <w:color w:val="000000"/>
+          <w:sz w:val="24"/>
+          <w:szCs w:val="24"/>
+          <w:lang w:eastAsia="en-AU"/>
+        </w:rPr>
+        <w:t>Frecipe</w:t>
+      </w:r>
+      <w:proofErr w:type="spellEnd"/>
+      <w:r>
+        <w:rPr>
+          <w:rFonts w:ascii="Arial" w:eastAsia="Times New Roman" w:hAnsi="Arial" w:cs="Arial"/>
+          <w:color w:val="000000"/>
+          <w:sz w:val="24"/>
+          <w:szCs w:val="24"/>
+          <w:lang w:eastAsia="en-AU"/>
+        </w:rPr>
+        <w:t>”</w:t>
+      </w:r>
+    </w:p>
+    <w:p>
+      <w:pPr>
+        <w:spacing w:after="0" w:line="240" w:lineRule="auto"/>
+        <w:rPr>
+          <w:rFonts w:ascii="Times New Roman" w:eastAsia="Times New Roman" w:hAnsi="Times New Roman" w:cs="Times New Roman"/>
+          <w:sz w:val="24"/>
+          <w:szCs w:val="24"/>
+          <w:lang w:eastAsia="en-AU"/>
+        </w:rPr>
+      </w:pPr>
+    </w:p>
+    <w:p>
+      <w:pPr>
+        <w:spacing w:after="0" w:line="240" w:lineRule="auto"/>
+        <w:rPr>
+          <w:rFonts w:ascii="Times New Roman" w:eastAsia="Times New Roman" w:hAnsi="Times New Roman" w:cs="Times New Roman"/>
+          <w:sz w:val="24"/>
+          <w:szCs w:val="24"/>
+          <w:lang w:eastAsia="en-AU"/>
+        </w:rPr>
+      </w:pPr>
+      <w:r>
+        <w:rPr>
+          <w:rFonts w:ascii="Arial" w:eastAsia="Times New Roman" w:hAnsi="Arial" w:cs="Arial"/>
+          <w:b/>
+          <w:bCs/>
+          <w:color w:val="000000"/>
+          <w:lang w:eastAsia="en-AU"/>
+        </w:rPr>
+        <w:t xml:space="preserve">What is </w:t>
+      </w:r>
+      <w:proofErr w:type="spellStart"/>
+      <w:r>
+        <w:rPr>
+          <w:rFonts w:ascii="Arial" w:eastAsia="Times New Roman" w:hAnsi="Arial" w:cs="Arial"/>
+          <w:b/>
+          <w:bCs/>
+          <w:color w:val="000000"/>
+          <w:lang w:eastAsia="en-AU"/>
+        </w:rPr>
+        <w:t>Frecipe</w:t>
+      </w:r>
+      <w:proofErr w:type="spellEnd"/>
+      <w:r>
+        <w:rPr>
+          <w:rFonts w:ascii="Arial" w:eastAsia="Times New Roman" w:hAnsi="Arial" w:cs="Arial"/>
+          <w:b/>
+          <w:bCs/>
+          <w:color w:val="000000"/>
+          <w:lang w:eastAsia="en-AU"/>
+        </w:rPr>
+        <w:t>?</w:t>
+      </w:r>
+    </w:p>
+    <w:p>
+      <w:pPr>
+        <w:spacing w:after="0" w:line="240" w:lineRule="auto"/>
+        <w:rPr>
+          <w:rFonts w:ascii="Times New Roman" w:eastAsia="Times New Roman" w:hAnsi="Times New Roman" w:cs="Times New Roman"/>
+          <w:sz w:val="24"/>
+          <w:szCs w:val="24"/>
+          <w:lang w:eastAsia="en-AU"/>
+        </w:rPr>
+      </w:pPr>
+      <w:r>
+        <w:rPr>
+          <w:rFonts w:ascii="Arial" w:eastAsia="Times New Roman" w:hAnsi="Arial" w:cs="Arial"/>
+          <w:color w:val="000000"/>
+          <w:lang w:eastAsia="en-AU"/>
+        </w:rPr>
+        <w:t>‘</w:t>
+      </w:r>
+      <w:proofErr w:type="spellStart"/>
+      <w:r>
+        <w:rPr>
+          <w:rFonts w:ascii="Arial" w:eastAsia="Times New Roman" w:hAnsi="Arial" w:cs="Arial"/>
+          <w:color w:val="000000"/>
+          <w:lang w:eastAsia="en-AU"/>
+        </w:rPr>
+        <w:t>Frecipe</w:t>
+      </w:r>
+      <w:proofErr w:type="spellEnd"/>
+      <w:r>
+        <w:rPr>
+          <w:rFonts w:ascii="Arial" w:eastAsia="Times New Roman" w:hAnsi="Arial" w:cs="Arial"/>
+          <w:color w:val="000000"/>
+          <w:lang w:eastAsia="en-AU"/>
+        </w:rPr>
+        <w:t>’ is going to revolutionise the way you decide what to cook for breakfast, lunch and dinner! </w:t>
+      </w:r>
+    </w:p>
+    <w:p>
+      <w:pPr>
+        <w:spacing w:after="0" w:line="240" w:lineRule="auto"/>
+        <w:rPr>
+          <w:rFonts w:ascii="Times New Roman" w:eastAsia="Times New Roman" w:hAnsi="Times New Roman" w:cs="Times New Roman"/>
+          <w:sz w:val="24"/>
+          <w:szCs w:val="24"/>
+          <w:lang w:eastAsia="en-AU"/>
+        </w:rPr>
+      </w:pPr>
+      <w:r>
+        <w:rPr>
+          <w:rFonts w:ascii="Arial" w:eastAsia="Times New Roman" w:hAnsi="Arial" w:cs="Arial"/>
+          <w:color w:val="000000"/>
+          <w:lang w:eastAsia="en-AU"/>
+        </w:rPr>
+        <w:t>The project will be designed as a mobile app, specifically designed for integrated devices within refrigerators, tablets, phones and desktop versions also. </w:t>
+      </w:r>
+    </w:p>
+    <w:p>
+      <w:pPr>
+        <w:spacing w:after="0" w:line="240" w:lineRule="auto"/>
+        <w:rPr>
+          <w:rFonts w:ascii="Times New Roman" w:eastAsia="Times New Roman" w:hAnsi="Times New Roman" w:cs="Times New Roman"/>
+          <w:sz w:val="24"/>
+          <w:szCs w:val="24"/>
+          <w:lang w:eastAsia="en-AU"/>
+        </w:rPr>
+      </w:pPr>
+    </w:p>
+    <w:p>
+      <w:pPr>
+        <w:spacing w:after="0" w:line="240" w:lineRule="auto"/>
+        <w:rPr>
+          <w:rFonts w:ascii="Times New Roman" w:eastAsia="Times New Roman" w:hAnsi="Times New Roman" w:cs="Times New Roman"/>
+          <w:sz w:val="24"/>
+          <w:szCs w:val="24"/>
+          <w:lang w:eastAsia="en-AU"/>
+        </w:rPr>
+      </w:pPr>
+      <w:r>
+        <w:rPr>
+          <w:rFonts w:ascii="Arial" w:eastAsia="Times New Roman" w:hAnsi="Arial" w:cs="Arial"/>
+          <w:b/>
+          <w:bCs/>
+          <w:color w:val="000000"/>
+          <w:lang w:eastAsia="en-AU"/>
+        </w:rPr>
+        <w:t xml:space="preserve">How will you use </w:t>
+      </w:r>
+      <w:proofErr w:type="spellStart"/>
+      <w:r>
+        <w:rPr>
+          <w:rFonts w:ascii="Arial" w:eastAsia="Times New Roman" w:hAnsi="Arial" w:cs="Arial"/>
+          <w:b/>
+          <w:bCs/>
+          <w:color w:val="000000"/>
+          <w:lang w:eastAsia="en-AU"/>
+        </w:rPr>
+        <w:t>Frecipe</w:t>
+      </w:r>
+      <w:proofErr w:type="spellEnd"/>
+      <w:r>
+        <w:rPr>
+          <w:rFonts w:ascii="Arial" w:eastAsia="Times New Roman" w:hAnsi="Arial" w:cs="Arial"/>
+          <w:b/>
+          <w:bCs/>
+          <w:color w:val="000000"/>
+          <w:lang w:eastAsia="en-AU"/>
+        </w:rPr>
+        <w:t>?</w:t>
+      </w:r>
+    </w:p>
+    <w:p>
+      <w:pPr>
+        <w:spacing w:after="0" w:line="240" w:lineRule="auto"/>
+        <w:rPr>
+          <w:rFonts w:ascii="Times New Roman" w:eastAsia="Times New Roman" w:hAnsi="Times New Roman" w:cs="Times New Roman"/>
+          <w:sz w:val="24"/>
+          <w:szCs w:val="24"/>
+          <w:lang w:eastAsia="en-AU"/>
+        </w:rPr>
+      </w:pPr>
+      <w:r>
+        <w:rPr>
+          <w:rFonts w:ascii="Arial" w:eastAsia="Times New Roman" w:hAnsi="Arial" w:cs="Arial"/>
+          <w:color w:val="000000"/>
+          <w:lang w:eastAsia="en-AU"/>
+        </w:rPr>
+        <w:t xml:space="preserve">Simply input (or smart scan) the contents of your fridge and </w:t>
+      </w:r>
+      <w:proofErr w:type="spellStart"/>
+      <w:r>
+        <w:rPr>
+          <w:rFonts w:ascii="Arial" w:eastAsia="Times New Roman" w:hAnsi="Arial" w:cs="Arial"/>
+          <w:color w:val="000000"/>
+          <w:lang w:eastAsia="en-AU"/>
+        </w:rPr>
+        <w:t>Frecipe</w:t>
+      </w:r>
+      <w:proofErr w:type="spellEnd"/>
+      <w:r>
+        <w:rPr>
+          <w:rFonts w:ascii="Arial" w:eastAsia="Times New Roman" w:hAnsi="Arial" w:cs="Arial"/>
+          <w:color w:val="000000"/>
+          <w:lang w:eastAsia="en-AU"/>
+        </w:rPr>
+        <w:t xml:space="preserve"> will do the rest!</w:t>
+      </w:r>
+    </w:p>
+    <w:p>
+      <w:pPr>
+        <w:spacing w:after="0" w:line="240" w:lineRule="auto"/>
+        <w:rPr>
+          <w:rFonts w:ascii="Times New Roman" w:eastAsia="Times New Roman" w:hAnsi="Times New Roman" w:cs="Times New Roman"/>
+          <w:sz w:val="24"/>
+          <w:szCs w:val="24"/>
+          <w:lang w:eastAsia="en-AU"/>
+        </w:rPr>
+      </w:pPr>
+      <w:r>
+        <w:rPr>
+          <w:rFonts w:ascii="Arial" w:eastAsia="Times New Roman" w:hAnsi="Arial" w:cs="Arial"/>
+          <w:color w:val="000000"/>
+          <w:lang w:eastAsia="en-AU"/>
+        </w:rPr>
+        <w:t xml:space="preserve">Choose which type of meal you wish to cook (breakfast, lunch, dinner, dessert, baking, etc.) and </w:t>
+      </w:r>
+      <w:proofErr w:type="spellStart"/>
+      <w:r>
+        <w:rPr>
+          <w:rFonts w:ascii="Arial" w:eastAsia="Times New Roman" w:hAnsi="Arial" w:cs="Arial"/>
+          <w:color w:val="000000"/>
+          <w:lang w:eastAsia="en-AU"/>
+        </w:rPr>
+        <w:t>Frecipe</w:t>
+      </w:r>
+      <w:proofErr w:type="spellEnd"/>
+      <w:r>
+        <w:rPr>
+          <w:rFonts w:ascii="Arial" w:eastAsia="Times New Roman" w:hAnsi="Arial" w:cs="Arial"/>
+          <w:color w:val="000000"/>
+          <w:lang w:eastAsia="en-AU"/>
+        </w:rPr>
+        <w:t xml:space="preserve"> will let you know what meals you can create using the stock in your fridge (and pantry?)(or will also tell you what you will need from the pantry?). Additionally, </w:t>
+      </w:r>
+      <w:proofErr w:type="spellStart"/>
+      <w:r>
+        <w:rPr>
+          <w:rFonts w:ascii="Arial" w:eastAsia="Times New Roman" w:hAnsi="Arial" w:cs="Arial"/>
+          <w:color w:val="000000"/>
+          <w:lang w:eastAsia="en-AU"/>
+        </w:rPr>
+        <w:t>Frecipe</w:t>
+      </w:r>
+      <w:proofErr w:type="spellEnd"/>
+      <w:r>
+        <w:rPr>
+          <w:rFonts w:ascii="Arial" w:eastAsia="Times New Roman" w:hAnsi="Arial" w:cs="Arial"/>
+          <w:color w:val="000000"/>
+          <w:lang w:eastAsia="en-AU"/>
+        </w:rPr>
+        <w:t xml:space="preserve"> will offer suggestions for ingredients to possibly purchase and use next time with your chosen recipe.</w:t>
+      </w:r>
+    </w:p>
+    <w:p>
+      <w:pPr>
+        <w:spacing w:after="0" w:line="240" w:lineRule="auto"/>
+        <w:rPr>
+          <w:rFonts w:ascii="Times New Roman" w:eastAsia="Times New Roman" w:hAnsi="Times New Roman" w:cs="Times New Roman"/>
+          <w:sz w:val="24"/>
+          <w:szCs w:val="24"/>
+          <w:lang w:eastAsia="en-AU"/>
+        </w:rPr>
+      </w:pPr>
+    </w:p>
+    <w:p>
+      <w:pPr>
+        <w:spacing w:before="240" w:after="240" w:line="240" w:lineRule="auto"/>
+        <w:rPr>
+          <w:rFonts w:ascii="Times New Roman" w:eastAsia="Times New Roman" w:hAnsi="Times New Roman" w:cs="Times New Roman"/>
+          <w:sz w:val="24"/>
+          <w:szCs w:val="24"/>
+          <w:lang w:eastAsia="en-AU"/>
+        </w:rPr>
+      </w:pPr>
+      <w:r>
+        <w:rPr>
+          <w:rFonts w:ascii="Arial" w:eastAsia="Times New Roman" w:hAnsi="Arial" w:cs="Arial"/>
+          <w:b/>
+          <w:bCs/>
+          <w:color w:val="000000"/>
+          <w:lang w:eastAsia="en-AU"/>
+        </w:rPr>
+        <w:t xml:space="preserve">Why </w:t>
+      </w:r>
+      <w:proofErr w:type="spellStart"/>
+      <w:r>
+        <w:rPr>
+          <w:rFonts w:ascii="Arial" w:eastAsia="Times New Roman" w:hAnsi="Arial" w:cs="Arial"/>
+          <w:b/>
+          <w:bCs/>
+          <w:color w:val="000000"/>
+          <w:lang w:eastAsia="en-AU"/>
+        </w:rPr>
+        <w:t>Frecipe</w:t>
+      </w:r>
+      <w:proofErr w:type="spellEnd"/>
+      <w:r>
+        <w:rPr>
+          <w:rFonts w:ascii="Arial" w:eastAsia="Times New Roman" w:hAnsi="Arial" w:cs="Arial"/>
+          <w:b/>
+          <w:bCs/>
+          <w:color w:val="000000"/>
+          <w:lang w:eastAsia="en-AU"/>
+        </w:rPr>
+        <w:t>?</w:t>
+      </w:r>
+      <w:r>
+        <w:rPr>
+          <w:rFonts w:ascii="Arial" w:eastAsia="Times New Roman" w:hAnsi="Arial" w:cs="Arial"/>
+          <w:b/>
+          <w:bCs/>
+          <w:color w:val="000000"/>
+          <w:lang w:eastAsia="en-AU"/>
+        </w:rPr>
+        <w:br/>
+      </w:r>
+      <w:r>
+        <w:rPr>
+          <w:rFonts w:ascii="Arial" w:eastAsia="Times New Roman" w:hAnsi="Arial" w:cs="Arial"/>
+          <w:color w:val="000000"/>
+          <w:lang w:eastAsia="en-AU"/>
+        </w:rPr>
+        <w:t xml:space="preserve">The motivations for this idea stems from the indecisiveness I think we all experience at one time or another, when you just stare into the fridge thinking ‘What can I cook?’, frantically googling ‘What can I make with </w:t>
+      </w:r>
+      <w:proofErr w:type="spellStart"/>
+      <w:r>
+        <w:rPr>
+          <w:rFonts w:ascii="Arial" w:eastAsia="Times New Roman" w:hAnsi="Arial" w:cs="Arial"/>
+          <w:color w:val="000000"/>
+          <w:lang w:eastAsia="en-AU"/>
+        </w:rPr>
+        <w:t>xyz</w:t>
+      </w:r>
+      <w:proofErr w:type="spellEnd"/>
+      <w:r>
+        <w:rPr>
+          <w:rFonts w:ascii="Arial" w:eastAsia="Times New Roman" w:hAnsi="Arial" w:cs="Arial"/>
+          <w:color w:val="000000"/>
+          <w:lang w:eastAsia="en-AU"/>
+        </w:rPr>
+        <w:t>?’ which often yields undesirable results. As life gets busier and busier for the average family, one less thing to think about makes all the difference!</w:t>
+      </w:r>
+    </w:p>
+    <w:p>
+      <w:pPr>
+        <w:spacing w:after="0" w:line="240" w:lineRule="auto"/>
+        <w:rPr>
+          <w:rFonts w:ascii="Times New Roman" w:eastAsia="Times New Roman" w:hAnsi="Times New Roman" w:cs="Times New Roman"/>
+          <w:sz w:val="24"/>
+          <w:szCs w:val="24"/>
+          <w:lang w:eastAsia="en-AU"/>
+        </w:rPr>
+      </w:pPr>
+    </w:p>
+    <w:p>
+      <w:pPr>
+        <w:spacing w:before="240" w:after="240" w:line="240" w:lineRule="auto"/>
+        <w:rPr>
+          <w:rFonts w:ascii="Times New Roman" w:eastAsia="Times New Roman" w:hAnsi="Times New Roman" w:cs="Times New Roman"/>
+          <w:sz w:val="24"/>
+          <w:szCs w:val="24"/>
+          <w:lang w:eastAsia="en-AU"/>
+        </w:rPr>
+      </w:pPr>
+      <w:r>
+        <w:rPr>
+          <w:rFonts w:ascii="Arial" w:eastAsia="Times New Roman" w:hAnsi="Arial" w:cs="Arial"/>
+          <w:b/>
+          <w:bCs/>
+          <w:color w:val="000000"/>
+          <w:lang w:eastAsia="en-AU"/>
+        </w:rPr>
+        <w:t>How will we make it happen?</w:t>
+      </w:r>
+      <w:r>
+        <w:rPr>
+          <w:rFonts w:ascii="Arial" w:eastAsia="Times New Roman" w:hAnsi="Arial" w:cs="Arial"/>
+          <w:b/>
+          <w:bCs/>
+          <w:color w:val="000000"/>
+          <w:lang w:eastAsia="en-AU"/>
+        </w:rPr>
+        <w:br/>
+      </w:r>
+      <w:r>
+        <w:rPr>
+          <w:rFonts w:ascii="Arial" w:eastAsia="Times New Roman" w:hAnsi="Arial" w:cs="Arial"/>
+          <w:color w:val="000000"/>
+          <w:lang w:eastAsia="en-AU"/>
+        </w:rPr>
+        <w:t>Through a combination of:</w:t>
+      </w:r>
+    </w:p>
+    <w:p>
+      <w:pPr>
+        <w:spacing w:before="240" w:after="240" w:line="240" w:lineRule="auto"/>
+        <w:rPr>
+          <w:rFonts w:ascii="Times New Roman" w:eastAsia="Times New Roman" w:hAnsi="Times New Roman" w:cs="Times New Roman"/>
+          <w:sz w:val="24"/>
+          <w:szCs w:val="24"/>
+          <w:lang w:eastAsia="en-AU"/>
+        </w:rPr>
+      </w:pPr>
+      <w:r>
+        <w:rPr>
+          <w:rFonts w:ascii="Cambria Math" w:eastAsia="Times New Roman" w:hAnsi="Cambria Math" w:cs="Cambria Math"/>
+          <w:color w:val="000000"/>
+          <w:lang w:eastAsia="en-AU"/>
+        </w:rPr>
+        <w:t>⇒</w:t>
+      </w:r>
+      <w:r>
+        <w:rPr>
+          <w:rFonts w:ascii="Arial" w:eastAsia="Times New Roman" w:hAnsi="Arial" w:cs="Arial"/>
+          <w:color w:val="000000"/>
+          <w:lang w:eastAsia="en-AU"/>
+        </w:rPr>
+        <w:t>Tools and Technologies</w:t>
+      </w:r>
+    </w:p>
+    <w:p>
+      <w:pPr>
+        <w:numPr>
+          <w:ilvl w:val="0"/>
+          <w:numId w:val="4"/>
+        </w:numPr>
+        <w:spacing w:before="240" w:after="0" w:line="240" w:lineRule="auto"/>
+        <w:textAlignment w:val="baseline"/>
+        <w:rPr>
+          <w:rFonts w:ascii="Arial" w:eastAsia="Times New Roman" w:hAnsi="Arial" w:cs="Arial"/>
+          <w:color w:val="000000"/>
+          <w:lang w:eastAsia="en-AU"/>
+        </w:rPr>
+      </w:pPr>
+      <w:r>
+        <w:rPr>
+          <w:rFonts w:ascii="Arial" w:eastAsia="Times New Roman" w:hAnsi="Arial" w:cs="Arial"/>
+          <w:color w:val="000000"/>
+          <w:lang w:eastAsia="en-AU"/>
+        </w:rPr>
+        <w:t>Java and Swift/</w:t>
+      </w:r>
+      <w:proofErr w:type="spellStart"/>
+      <w:r>
+        <w:rPr>
+          <w:rFonts w:ascii="Arial" w:eastAsia="Times New Roman" w:hAnsi="Arial" w:cs="Arial"/>
+          <w:color w:val="000000"/>
+          <w:lang w:eastAsia="en-AU"/>
+        </w:rPr>
+        <w:t>Javascript</w:t>
+      </w:r>
+      <w:proofErr w:type="spellEnd"/>
+      <w:r>
+        <w:rPr>
+          <w:rFonts w:ascii="Arial" w:eastAsia="Times New Roman" w:hAnsi="Arial" w:cs="Arial"/>
+          <w:color w:val="000000"/>
+          <w:lang w:eastAsia="en-AU"/>
+        </w:rPr>
+        <w:t xml:space="preserve"> (React Native)</w:t>
+      </w:r>
+    </w:p>
+    <w:p>
+      <w:pPr>
+        <w:numPr>
+          <w:ilvl w:val="0"/>
+          <w:numId w:val="4"/>
+        </w:numPr>
+        <w:spacing w:after="0" w:line="240" w:lineRule="auto"/>
+        <w:textAlignment w:val="baseline"/>
+        <w:rPr>
+          <w:rFonts w:ascii="Arial" w:eastAsia="Times New Roman" w:hAnsi="Arial" w:cs="Arial"/>
+          <w:color w:val="000000"/>
+          <w:lang w:eastAsia="en-AU"/>
+        </w:rPr>
+      </w:pPr>
+      <w:r>
+        <w:rPr>
+          <w:rFonts w:ascii="Arial" w:eastAsia="Times New Roman" w:hAnsi="Arial" w:cs="Arial"/>
+          <w:color w:val="000000"/>
+          <w:lang w:eastAsia="en-AU"/>
+        </w:rPr>
+        <w:t>SQL (or variant of)</w:t>
+      </w:r>
+    </w:p>
+    <w:p>
+      <w:pPr>
+        <w:numPr>
+          <w:ilvl w:val="0"/>
+          <w:numId w:val="4"/>
+        </w:numPr>
+        <w:spacing w:after="0" w:line="240" w:lineRule="auto"/>
+        <w:textAlignment w:val="baseline"/>
+        <w:rPr>
+          <w:rFonts w:ascii="Arial" w:eastAsia="Times New Roman" w:hAnsi="Arial" w:cs="Arial"/>
+          <w:color w:val="000000"/>
+          <w:lang w:eastAsia="en-AU"/>
+        </w:rPr>
+      </w:pPr>
+      <w:r>
+        <w:rPr>
+          <w:rFonts w:ascii="Arial" w:eastAsia="Times New Roman" w:hAnsi="Arial" w:cs="Arial"/>
+          <w:color w:val="000000"/>
+          <w:lang w:eastAsia="en-AU"/>
+        </w:rPr>
+        <w:t>GitHub</w:t>
+      </w:r>
+    </w:p>
+    <w:p>
+      <w:pPr>
+        <w:numPr>
+          <w:ilvl w:val="0"/>
+          <w:numId w:val="4"/>
+        </w:numPr>
+        <w:spacing w:after="240" w:line="240" w:lineRule="auto"/>
+        <w:textAlignment w:val="baseline"/>
+        <w:rPr>
+          <w:rFonts w:ascii="Arial" w:eastAsia="Times New Roman" w:hAnsi="Arial" w:cs="Arial"/>
+          <w:color w:val="000000"/>
+          <w:lang w:eastAsia="en-AU"/>
+        </w:rPr>
+      </w:pPr>
+      <w:r>
+        <w:rPr>
+          <w:rFonts w:ascii="Arial" w:eastAsia="Times New Roman" w:hAnsi="Arial" w:cs="Arial"/>
+          <w:color w:val="000000"/>
+          <w:lang w:eastAsia="en-AU"/>
+        </w:rPr>
+        <w:t>IDE (such as eclipse)</w:t>
+      </w:r>
+    </w:p>
+    <w:p>
+      <w:pPr>
+        <w:spacing w:after="0" w:line="240" w:lineRule="auto"/>
+        <w:rPr>
+          <w:rFonts w:ascii="Times New Roman" w:eastAsia="Times New Roman" w:hAnsi="Times New Roman" w:cs="Times New Roman"/>
+          <w:sz w:val="24"/>
+          <w:szCs w:val="24"/>
+          <w:lang w:eastAsia="en-AU"/>
+        </w:rPr>
+      </w:pPr>
+    </w:p>
+    <w:p>
+      <w:pPr>
+        <w:spacing w:before="240" w:after="240" w:line="240" w:lineRule="auto"/>
+        <w:rPr>
+          <w:rFonts w:ascii="Times New Roman" w:eastAsia="Times New Roman" w:hAnsi="Times New Roman" w:cs="Times New Roman"/>
+          <w:sz w:val="24"/>
+          <w:szCs w:val="24"/>
+          <w:lang w:eastAsia="en-AU"/>
+        </w:rPr>
+      </w:pPr>
+      <w:r>
+        <w:rPr>
+          <w:rFonts w:ascii="Cambria Math" w:eastAsia="Times New Roman" w:hAnsi="Cambria Math" w:cs="Cambria Math"/>
+          <w:color w:val="000000"/>
+          <w:lang w:eastAsia="en-AU"/>
+        </w:rPr>
+        <w:t>⇒</w:t>
+      </w:r>
+      <w:r>
+        <w:rPr>
+          <w:rFonts w:ascii="Arial" w:eastAsia="Times New Roman" w:hAnsi="Arial" w:cs="Arial"/>
+          <w:color w:val="000000"/>
+          <w:lang w:eastAsia="en-AU"/>
+        </w:rPr>
+        <w:t>Skills and Knowledge</w:t>
+      </w:r>
+    </w:p>
+    <w:p>
+      <w:pPr>
+        <w:numPr>
+          <w:ilvl w:val="0"/>
+          <w:numId w:val="5"/>
+        </w:numPr>
+        <w:spacing w:before="240" w:after="0" w:line="240" w:lineRule="auto"/>
+        <w:textAlignment w:val="baseline"/>
+        <w:rPr>
+          <w:rFonts w:ascii="Arial" w:eastAsia="Times New Roman" w:hAnsi="Arial" w:cs="Arial"/>
+          <w:color w:val="000000"/>
+          <w:lang w:eastAsia="en-AU"/>
+        </w:rPr>
+      </w:pPr>
+      <w:r>
+        <w:rPr>
+          <w:rFonts w:ascii="Arial" w:eastAsia="Times New Roman" w:hAnsi="Arial" w:cs="Arial"/>
+          <w:color w:val="000000"/>
+          <w:lang w:eastAsia="en-AU"/>
+        </w:rPr>
+        <w:t>Developers (programming)</w:t>
+      </w:r>
+    </w:p>
+    <w:p>
+      <w:pPr>
+        <w:numPr>
+          <w:ilvl w:val="1"/>
+          <w:numId w:val="5"/>
+        </w:numPr>
+        <w:spacing w:after="0" w:line="240" w:lineRule="auto"/>
+        <w:textAlignment w:val="baseline"/>
+        <w:rPr>
+          <w:rFonts w:ascii="Arial" w:eastAsia="Times New Roman" w:hAnsi="Arial" w:cs="Arial"/>
+          <w:color w:val="000000"/>
+          <w:lang w:eastAsia="en-AU"/>
+        </w:rPr>
+      </w:pPr>
+      <w:r>
+        <w:rPr>
+          <w:rFonts w:ascii="Arial" w:eastAsia="Times New Roman" w:hAnsi="Arial" w:cs="Arial"/>
+          <w:color w:val="000000"/>
+          <w:lang w:eastAsia="en-AU"/>
+        </w:rPr>
+        <w:t>Java</w:t>
+      </w:r>
+    </w:p>
+    <w:p>
+      <w:pPr>
+        <w:numPr>
+          <w:ilvl w:val="1"/>
+          <w:numId w:val="5"/>
+        </w:numPr>
+        <w:spacing w:after="0" w:line="240" w:lineRule="auto"/>
+        <w:textAlignment w:val="baseline"/>
+        <w:rPr>
+          <w:rFonts w:ascii="Arial" w:eastAsia="Times New Roman" w:hAnsi="Arial" w:cs="Arial"/>
+          <w:color w:val="000000"/>
+          <w:lang w:eastAsia="en-AU"/>
+        </w:rPr>
+      </w:pPr>
+      <w:r>
+        <w:rPr>
+          <w:rFonts w:ascii="Arial" w:eastAsia="Times New Roman" w:hAnsi="Arial" w:cs="Arial"/>
+          <w:color w:val="000000"/>
+          <w:lang w:eastAsia="en-AU"/>
+        </w:rPr>
+        <w:t>Swift</w:t>
+      </w:r>
+    </w:p>
+    <w:p>
+      <w:pPr>
+        <w:numPr>
+          <w:ilvl w:val="1"/>
+          <w:numId w:val="5"/>
+        </w:numPr>
+        <w:spacing w:after="0" w:line="240" w:lineRule="auto"/>
+        <w:textAlignment w:val="baseline"/>
+        <w:rPr>
+          <w:rFonts w:ascii="Arial" w:eastAsia="Times New Roman" w:hAnsi="Arial" w:cs="Arial"/>
+          <w:color w:val="000000"/>
+          <w:lang w:eastAsia="en-AU"/>
+        </w:rPr>
+      </w:pPr>
+      <w:r>
+        <w:rPr>
+          <w:rFonts w:ascii="Arial" w:eastAsia="Times New Roman" w:hAnsi="Arial" w:cs="Arial"/>
+          <w:color w:val="000000"/>
+          <w:lang w:eastAsia="en-AU"/>
+        </w:rPr>
+        <w:t xml:space="preserve">Possibly </w:t>
+      </w:r>
+      <w:proofErr w:type="spellStart"/>
+      <w:r>
+        <w:rPr>
+          <w:rFonts w:ascii="Arial" w:eastAsia="Times New Roman" w:hAnsi="Arial" w:cs="Arial"/>
+          <w:color w:val="000000"/>
+          <w:lang w:eastAsia="en-AU"/>
+        </w:rPr>
+        <w:t>Javascript</w:t>
+      </w:r>
+      <w:proofErr w:type="spellEnd"/>
+      <w:r>
+        <w:rPr>
+          <w:rFonts w:ascii="Arial" w:eastAsia="Times New Roman" w:hAnsi="Arial" w:cs="Arial"/>
+          <w:color w:val="000000"/>
+          <w:lang w:eastAsia="en-AU"/>
+        </w:rPr>
+        <w:t xml:space="preserve"> (React Native)</w:t>
+      </w:r>
+    </w:p>
+    <w:p>
+      <w:pPr>
+        <w:numPr>
+          <w:ilvl w:val="1"/>
+          <w:numId w:val="5"/>
+        </w:numPr>
+        <w:spacing w:after="0" w:line="240" w:lineRule="auto"/>
+        <w:textAlignment w:val="baseline"/>
+        <w:rPr>
+          <w:rFonts w:ascii="Arial" w:eastAsia="Times New Roman" w:hAnsi="Arial" w:cs="Arial"/>
+          <w:color w:val="000000"/>
+          <w:lang w:eastAsia="en-AU"/>
+        </w:rPr>
+      </w:pPr>
+      <w:r>
+        <w:rPr>
+          <w:rFonts w:ascii="Arial" w:eastAsia="Times New Roman" w:hAnsi="Arial" w:cs="Arial"/>
+          <w:color w:val="000000"/>
+          <w:lang w:eastAsia="en-AU"/>
+        </w:rPr>
+        <w:t>SQL</w:t>
+      </w:r>
+    </w:p>
+    <w:p>
+      <w:pPr>
+        <w:numPr>
+          <w:ilvl w:val="1"/>
+          <w:numId w:val="5"/>
+        </w:numPr>
+        <w:spacing w:after="0" w:line="240" w:lineRule="auto"/>
+        <w:textAlignment w:val="baseline"/>
+        <w:rPr>
+          <w:rFonts w:ascii="Arial" w:eastAsia="Times New Roman" w:hAnsi="Arial" w:cs="Arial"/>
+          <w:color w:val="000000"/>
+          <w:lang w:eastAsia="en-AU"/>
+        </w:rPr>
+      </w:pPr>
+      <w:r>
+        <w:rPr>
+          <w:rFonts w:ascii="Arial" w:eastAsia="Times New Roman" w:hAnsi="Arial" w:cs="Arial"/>
+          <w:color w:val="000000"/>
+          <w:lang w:eastAsia="en-AU"/>
+        </w:rPr>
+        <w:t>Agile development - TDD, FDD principles</w:t>
+      </w:r>
+    </w:p>
+    <w:p>
+      <w:pPr>
+        <w:numPr>
+          <w:ilvl w:val="0"/>
+          <w:numId w:val="5"/>
+        </w:numPr>
+        <w:spacing w:after="0" w:line="240" w:lineRule="auto"/>
+        <w:textAlignment w:val="baseline"/>
+        <w:rPr>
+          <w:rFonts w:ascii="Arial" w:eastAsia="Times New Roman" w:hAnsi="Arial" w:cs="Arial"/>
+          <w:color w:val="000000"/>
+          <w:lang w:eastAsia="en-AU"/>
+        </w:rPr>
+      </w:pPr>
+      <w:r>
+        <w:rPr>
+          <w:rFonts w:ascii="Arial" w:eastAsia="Times New Roman" w:hAnsi="Arial" w:cs="Arial"/>
+          <w:color w:val="000000"/>
+          <w:lang w:eastAsia="en-AU"/>
+        </w:rPr>
+        <w:t>Experience Designers</w:t>
+      </w:r>
+    </w:p>
+    <w:p>
+      <w:pPr>
+        <w:numPr>
+          <w:ilvl w:val="1"/>
+          <w:numId w:val="5"/>
+        </w:numPr>
+        <w:spacing w:after="0" w:line="240" w:lineRule="auto"/>
+        <w:textAlignment w:val="baseline"/>
+        <w:rPr>
+          <w:rFonts w:ascii="Arial" w:eastAsia="Times New Roman" w:hAnsi="Arial" w:cs="Arial"/>
+          <w:color w:val="000000"/>
+          <w:lang w:eastAsia="en-AU"/>
+        </w:rPr>
+      </w:pPr>
+      <w:r>
+        <w:rPr>
+          <w:rFonts w:ascii="Arial" w:eastAsia="Times New Roman" w:hAnsi="Arial" w:cs="Arial"/>
+          <w:color w:val="000000"/>
+          <w:lang w:eastAsia="en-AU"/>
+        </w:rPr>
+        <w:t>User Experience (UX)</w:t>
+      </w:r>
+    </w:p>
+    <w:p>
+      <w:pPr>
+        <w:numPr>
+          <w:ilvl w:val="1"/>
+          <w:numId w:val="5"/>
+        </w:numPr>
+        <w:spacing w:after="0" w:line="240" w:lineRule="auto"/>
+        <w:textAlignment w:val="baseline"/>
+        <w:rPr>
+          <w:rFonts w:ascii="Arial" w:eastAsia="Times New Roman" w:hAnsi="Arial" w:cs="Arial"/>
+          <w:color w:val="000000"/>
+          <w:lang w:eastAsia="en-AU"/>
+        </w:rPr>
+      </w:pPr>
+      <w:r>
+        <w:rPr>
+          <w:rFonts w:ascii="Arial" w:eastAsia="Times New Roman" w:hAnsi="Arial" w:cs="Arial"/>
+          <w:color w:val="000000"/>
+          <w:lang w:eastAsia="en-AU"/>
+        </w:rPr>
+        <w:t>User Interface (UI)</w:t>
+      </w:r>
+    </w:p>
+    <w:p>
+      <w:pPr>
+        <w:numPr>
+          <w:ilvl w:val="0"/>
+          <w:numId w:val="5"/>
+        </w:numPr>
+        <w:spacing w:after="0" w:line="240" w:lineRule="auto"/>
+        <w:textAlignment w:val="baseline"/>
+        <w:rPr>
+          <w:rFonts w:ascii="Arial" w:eastAsia="Times New Roman" w:hAnsi="Arial" w:cs="Arial"/>
+          <w:color w:val="000000"/>
+          <w:lang w:eastAsia="en-AU"/>
+        </w:rPr>
+      </w:pPr>
+      <w:r>
+        <w:rPr>
+          <w:rFonts w:ascii="Arial" w:eastAsia="Times New Roman" w:hAnsi="Arial" w:cs="Arial"/>
+          <w:color w:val="000000"/>
+          <w:lang w:eastAsia="en-AU"/>
+        </w:rPr>
+        <w:t>Marketing</w:t>
+      </w:r>
+    </w:p>
+    <w:p>
+      <w:pPr>
+        <w:numPr>
+          <w:ilvl w:val="1"/>
+          <w:numId w:val="5"/>
+        </w:numPr>
+        <w:spacing w:after="0" w:line="240" w:lineRule="auto"/>
+        <w:textAlignment w:val="baseline"/>
+        <w:rPr>
+          <w:rFonts w:ascii="Arial" w:eastAsia="Times New Roman" w:hAnsi="Arial" w:cs="Arial"/>
+          <w:color w:val="000000"/>
+          <w:lang w:eastAsia="en-AU"/>
+        </w:rPr>
+      </w:pPr>
+      <w:r>
+        <w:rPr>
+          <w:rFonts w:ascii="Arial" w:eastAsia="Times New Roman" w:hAnsi="Arial" w:cs="Arial"/>
+          <w:color w:val="000000"/>
+          <w:lang w:eastAsia="en-AU"/>
+        </w:rPr>
+        <w:t>Integrate with supermarket retailers (online shopping exports to your stock in app)(loyalty cards also do the same)</w:t>
+      </w:r>
+    </w:p>
+    <w:p>
+      <w:pPr>
+        <w:numPr>
+          <w:ilvl w:val="1"/>
+          <w:numId w:val="5"/>
+        </w:numPr>
+        <w:spacing w:after="0" w:line="240" w:lineRule="auto"/>
+        <w:textAlignment w:val="baseline"/>
+        <w:rPr>
+          <w:rFonts w:ascii="Arial" w:eastAsia="Times New Roman" w:hAnsi="Arial" w:cs="Arial"/>
+          <w:color w:val="000000"/>
+          <w:lang w:eastAsia="en-AU"/>
+        </w:rPr>
+      </w:pPr>
+      <w:r>
+        <w:rPr>
+          <w:rFonts w:ascii="Arial" w:eastAsia="Times New Roman" w:hAnsi="Arial" w:cs="Arial"/>
+          <w:color w:val="000000"/>
+          <w:lang w:eastAsia="en-AU"/>
+        </w:rPr>
+        <w:t>Web advertising focused to online shopping and recipe sites. </w:t>
+      </w:r>
+    </w:p>
+    <w:p>
+      <w:pPr>
+        <w:numPr>
+          <w:ilvl w:val="1"/>
+          <w:numId w:val="5"/>
+        </w:numPr>
+        <w:spacing w:after="240" w:line="240" w:lineRule="auto"/>
+        <w:textAlignment w:val="baseline"/>
+        <w:rPr>
+          <w:rFonts w:ascii="Arial" w:eastAsia="Times New Roman" w:hAnsi="Arial" w:cs="Arial"/>
+          <w:color w:val="000000"/>
+          <w:lang w:eastAsia="en-AU"/>
+        </w:rPr>
+      </w:pPr>
+      <w:r>
+        <w:rPr>
+          <w:rFonts w:ascii="Arial" w:eastAsia="Times New Roman" w:hAnsi="Arial" w:cs="Arial"/>
+          <w:color w:val="000000"/>
+          <w:lang w:eastAsia="en-AU"/>
+        </w:rPr>
+        <w:t xml:space="preserve">Targeted at 18 - 30 year </w:t>
+      </w:r>
+      <w:proofErr w:type="spellStart"/>
+      <w:r>
+        <w:rPr>
+          <w:rFonts w:ascii="Arial" w:eastAsia="Times New Roman" w:hAnsi="Arial" w:cs="Arial"/>
+          <w:color w:val="000000"/>
+          <w:lang w:eastAsia="en-AU"/>
+        </w:rPr>
+        <w:t>olds</w:t>
+      </w:r>
+      <w:proofErr w:type="spellEnd"/>
+    </w:p>
+    <w:p>
+      <w:pPr>
+        <w:spacing w:before="240" w:after="240" w:line="240" w:lineRule="auto"/>
+        <w:rPr>
+          <w:rFonts w:ascii="Times New Roman" w:eastAsia="Times New Roman" w:hAnsi="Times New Roman" w:cs="Times New Roman"/>
+          <w:sz w:val="24"/>
+          <w:szCs w:val="24"/>
+          <w:lang w:eastAsia="en-AU"/>
+        </w:rPr>
+      </w:pPr>
+      <w:r>
+        <w:rPr>
+          <w:rFonts w:ascii="Arial" w:eastAsia="Times New Roman" w:hAnsi="Arial" w:cs="Arial"/>
+          <w:b/>
+          <w:bCs/>
+          <w:color w:val="000000"/>
+          <w:lang w:eastAsia="en-AU"/>
+        </w:rPr>
+        <w:lastRenderedPageBreak/>
+        <w:t>Specifications:</w:t>
+      </w:r>
+    </w:p>
+    <w:p>
+      <w:pPr>
+        <w:numPr>
+          <w:ilvl w:val="0"/>
+          <w:numId w:val="6"/>
+        </w:numPr>
+        <w:spacing w:before="240" w:after="0" w:line="240" w:lineRule="auto"/>
+        <w:textAlignment w:val="baseline"/>
+        <w:rPr>
+          <w:rFonts w:ascii="Arial" w:eastAsia="Times New Roman" w:hAnsi="Arial" w:cs="Arial"/>
+          <w:color w:val="000000"/>
+          <w:lang w:eastAsia="en-AU"/>
+        </w:rPr>
+      </w:pPr>
+      <w:r>
+        <w:rPr>
+          <w:rFonts w:ascii="Arial" w:eastAsia="Times New Roman" w:hAnsi="Arial" w:cs="Arial"/>
+          <w:color w:val="000000"/>
+          <w:lang w:eastAsia="en-AU"/>
+        </w:rPr>
+        <w:t>Lightweight design for seamless use</w:t>
+      </w:r>
+    </w:p>
+    <w:p>
+      <w:pPr>
+        <w:numPr>
+          <w:ilvl w:val="0"/>
+          <w:numId w:val="6"/>
+        </w:numPr>
+        <w:spacing w:after="0" w:line="240" w:lineRule="auto"/>
+        <w:textAlignment w:val="baseline"/>
+        <w:rPr>
+          <w:rFonts w:ascii="Arial" w:eastAsia="Times New Roman" w:hAnsi="Arial" w:cs="Arial"/>
+          <w:color w:val="000000"/>
+          <w:lang w:eastAsia="en-AU"/>
+        </w:rPr>
+      </w:pPr>
+      <w:r>
+        <w:rPr>
+          <w:rFonts w:ascii="Arial" w:eastAsia="Times New Roman" w:hAnsi="Arial" w:cs="Arial"/>
+          <w:color w:val="000000"/>
+          <w:lang w:eastAsia="en-AU"/>
+        </w:rPr>
+        <w:t>Cross platform design for mobile with Android and iOS along with desktop for Microsoft Windows and Apple OSX.</w:t>
+      </w:r>
+    </w:p>
+    <w:p>
+      <w:pPr>
+        <w:numPr>
+          <w:ilvl w:val="0"/>
+          <w:numId w:val="6"/>
+        </w:numPr>
+        <w:spacing w:after="0" w:line="240" w:lineRule="auto"/>
+        <w:textAlignment w:val="baseline"/>
+        <w:rPr>
+          <w:rFonts w:ascii="Arial" w:eastAsia="Times New Roman" w:hAnsi="Arial" w:cs="Arial"/>
+          <w:color w:val="000000"/>
+          <w:lang w:eastAsia="en-AU"/>
+        </w:rPr>
+      </w:pPr>
+      <w:r>
+        <w:rPr>
+          <w:rFonts w:ascii="Arial" w:eastAsia="Times New Roman" w:hAnsi="Arial" w:cs="Arial"/>
+          <w:color w:val="000000"/>
+          <w:lang w:eastAsia="en-AU"/>
+        </w:rPr>
+        <w:t>Integration with video technology to smartly identify items.</w:t>
+      </w:r>
+    </w:p>
+    <w:p>
+      <w:pPr>
+        <w:numPr>
+          <w:ilvl w:val="0"/>
+          <w:numId w:val="6"/>
+        </w:numPr>
+        <w:spacing w:after="0" w:line="240" w:lineRule="auto"/>
+        <w:textAlignment w:val="baseline"/>
+        <w:rPr>
+          <w:rFonts w:ascii="Arial" w:eastAsia="Times New Roman" w:hAnsi="Arial" w:cs="Arial"/>
+          <w:color w:val="000000"/>
+          <w:lang w:eastAsia="en-AU"/>
+        </w:rPr>
+      </w:pPr>
+      <w:r>
+        <w:rPr>
+          <w:rFonts w:ascii="Arial" w:eastAsia="Times New Roman" w:hAnsi="Arial" w:cs="Arial"/>
+          <w:color w:val="000000"/>
+          <w:lang w:eastAsia="en-AU"/>
+        </w:rPr>
+        <w:t>Storage of data via remote database for multi device use.</w:t>
+      </w:r>
+    </w:p>
+    <w:p>
+      <w:pPr>
+        <w:numPr>
+          <w:ilvl w:val="0"/>
+          <w:numId w:val="6"/>
+        </w:numPr>
+        <w:spacing w:after="0" w:line="240" w:lineRule="auto"/>
+        <w:textAlignment w:val="baseline"/>
+        <w:rPr>
+          <w:rFonts w:ascii="Arial" w:eastAsia="Times New Roman" w:hAnsi="Arial" w:cs="Arial"/>
+          <w:color w:val="000000"/>
+          <w:lang w:eastAsia="en-AU"/>
+        </w:rPr>
+      </w:pPr>
+      <w:r>
+        <w:rPr>
+          <w:rFonts w:ascii="Arial" w:eastAsia="Times New Roman" w:hAnsi="Arial" w:cs="Arial"/>
+          <w:color w:val="000000"/>
+          <w:lang w:eastAsia="en-AU"/>
+        </w:rPr>
+        <w:t>Option to add pantry items.</w:t>
+      </w:r>
+    </w:p>
+    <w:p>
+      <w:pPr>
+        <w:numPr>
+          <w:ilvl w:val="0"/>
+          <w:numId w:val="6"/>
+        </w:numPr>
+        <w:spacing w:after="0" w:line="240" w:lineRule="auto"/>
+        <w:textAlignment w:val="baseline"/>
+        <w:rPr>
+          <w:rFonts w:ascii="Arial" w:eastAsia="Times New Roman" w:hAnsi="Arial" w:cs="Arial"/>
+          <w:color w:val="000000"/>
+          <w:lang w:eastAsia="en-AU"/>
+        </w:rPr>
+      </w:pPr>
+      <w:r>
+        <w:rPr>
+          <w:rFonts w:ascii="Arial" w:eastAsia="Times New Roman" w:hAnsi="Arial" w:cs="Arial"/>
+          <w:color w:val="000000"/>
+          <w:lang w:eastAsia="en-AU"/>
+        </w:rPr>
+        <w:t>Database for recipes.</w:t>
+      </w:r>
+    </w:p>
+    <w:p>
+      <w:pPr>
+        <w:numPr>
+          <w:ilvl w:val="0"/>
+          <w:numId w:val="6"/>
+        </w:numPr>
+        <w:spacing w:after="0" w:line="240" w:lineRule="auto"/>
+        <w:textAlignment w:val="baseline"/>
+        <w:rPr>
+          <w:rFonts w:ascii="Arial" w:eastAsia="Times New Roman" w:hAnsi="Arial" w:cs="Arial"/>
+          <w:color w:val="000000"/>
+          <w:lang w:eastAsia="en-AU"/>
+        </w:rPr>
+      </w:pPr>
+      <w:r>
+        <w:rPr>
+          <w:rFonts w:ascii="Arial" w:eastAsia="Times New Roman" w:hAnsi="Arial" w:cs="Arial"/>
+          <w:color w:val="000000"/>
+          <w:lang w:eastAsia="en-AU"/>
+        </w:rPr>
+        <w:t>Ability to set/add favourites.</w:t>
+      </w:r>
+    </w:p>
+    <w:p>
+      <w:pPr>
+        <w:numPr>
+          <w:ilvl w:val="0"/>
+          <w:numId w:val="6"/>
+        </w:numPr>
+        <w:spacing w:after="0" w:line="240" w:lineRule="auto"/>
+        <w:textAlignment w:val="baseline"/>
+        <w:rPr>
+          <w:rFonts w:ascii="Arial" w:eastAsia="Times New Roman" w:hAnsi="Arial" w:cs="Arial"/>
+          <w:color w:val="000000"/>
+          <w:lang w:eastAsia="en-AU"/>
+        </w:rPr>
+      </w:pPr>
+      <w:r>
+        <w:rPr>
+          <w:rFonts w:ascii="Arial" w:eastAsia="Times New Roman" w:hAnsi="Arial" w:cs="Arial"/>
+          <w:color w:val="000000"/>
+          <w:lang w:eastAsia="en-AU"/>
+        </w:rPr>
+        <w:t>Ability to add personal recipes. </w:t>
+      </w:r>
+    </w:p>
+    <w:p>
+      <w:pPr>
+        <w:numPr>
+          <w:ilvl w:val="0"/>
+          <w:numId w:val="6"/>
+        </w:numPr>
+        <w:spacing w:after="0" w:line="240" w:lineRule="auto"/>
+        <w:textAlignment w:val="baseline"/>
+        <w:rPr>
+          <w:rFonts w:ascii="Arial" w:eastAsia="Times New Roman" w:hAnsi="Arial" w:cs="Arial"/>
+          <w:color w:val="000000"/>
+          <w:lang w:eastAsia="en-AU"/>
+        </w:rPr>
+      </w:pPr>
+      <w:r>
+        <w:rPr>
+          <w:rFonts w:ascii="Arial" w:eastAsia="Times New Roman" w:hAnsi="Arial" w:cs="Arial"/>
+          <w:color w:val="000000"/>
+          <w:lang w:eastAsia="en-AU"/>
+        </w:rPr>
+        <w:t>Ability to smart track perishables based on average lifespan.</w:t>
+      </w:r>
+    </w:p>
+    <w:p>
+      <w:pPr>
+        <w:numPr>
+          <w:ilvl w:val="0"/>
+          <w:numId w:val="6"/>
+        </w:numPr>
+        <w:spacing w:after="240" w:line="240" w:lineRule="auto"/>
+        <w:textAlignment w:val="baseline"/>
+        <w:rPr>
+          <w:rFonts w:ascii="Arial" w:eastAsia="Times New Roman" w:hAnsi="Arial" w:cs="Arial"/>
+          <w:color w:val="000000"/>
+          <w:lang w:eastAsia="en-AU"/>
+        </w:rPr>
+      </w:pPr>
+      <w:r>
+        <w:rPr>
+          <w:rFonts w:ascii="Arial" w:eastAsia="Times New Roman" w:hAnsi="Arial" w:cs="Arial"/>
+          <w:color w:val="000000"/>
+          <w:lang w:eastAsia="en-AU"/>
+        </w:rPr>
+        <w:t>Option to share recipes with others, seamless connection to Facebook, Twitter etc.</w:t>
+      </w:r>
+    </w:p>
+    <w:p>
+      <w:pPr>
+        <w:spacing w:before="240" w:after="240" w:line="240" w:lineRule="auto"/>
+        <w:rPr>
+          <w:rFonts w:ascii="Times New Roman" w:eastAsia="Times New Roman" w:hAnsi="Times New Roman" w:cs="Times New Roman"/>
+          <w:sz w:val="24"/>
+          <w:szCs w:val="24"/>
+          <w:lang w:eastAsia="en-AU"/>
+        </w:rPr>
+      </w:pPr>
+      <w:r>
+        <w:rPr>
+          <w:rFonts w:ascii="Arial" w:eastAsia="Times New Roman" w:hAnsi="Arial" w:cs="Arial"/>
+          <w:b/>
+          <w:bCs/>
+          <w:color w:val="000000"/>
+          <w:lang w:eastAsia="en-AU"/>
+        </w:rPr>
+        <w:t>When?</w:t>
+      </w:r>
+    </w:p>
+    <w:p>
+      <w:pPr>
+        <w:spacing w:after="0" w:line="240" w:lineRule="auto"/>
+        <w:rPr>
+          <w:rFonts w:ascii="Times New Roman" w:eastAsia="Times New Roman" w:hAnsi="Times New Roman" w:cs="Times New Roman"/>
+          <w:sz w:val="24"/>
+          <w:szCs w:val="24"/>
+          <w:lang w:eastAsia="en-AU"/>
+        </w:rPr>
+      </w:pPr>
+      <w:r>
+        <w:rPr>
+          <w:rFonts w:ascii="Arial" w:eastAsia="Times New Roman" w:hAnsi="Arial" w:cs="Arial"/>
+          <w:color w:val="000000"/>
+          <w:lang w:eastAsia="en-AU"/>
+        </w:rPr>
+        <w:t>A 4-6 month turn around is forecast is estimated, as outlined in the roadmap below:</w:t>
+      </w:r>
+    </w:p>
+    <w:p>
+      <w:r>
+        <w:rPr>
+          <w:rFonts w:ascii="Times New Roman" w:eastAsia="Times New Roman" w:hAnsi="Times New Roman" w:cs="Times New Roman"/>
+          <w:sz w:val="24"/>
+          <w:szCs w:val="24"/>
+          <w:lang w:eastAsia="en-AU"/>
+        </w:rPr>
+        <w:br/>
+      </w:r>
+      <w:r>
+        <w:rPr>
+          <w:rFonts w:ascii="Times New Roman" w:eastAsia="Times New Roman" w:hAnsi="Times New Roman" w:cs="Times New Roman"/>
+          <w:noProof/>
+          <w:sz w:val="24"/>
+          <w:szCs w:val="24"/>
+          <w:bdr w:val="none" w:sz="0" w:space="0" w:color="auto" w:frame="1"/>
+          <w:lang w:eastAsia="en-AU"/>
+        </w:rPr>
+        <w:drawing>
+          <wp:inline distT="0" distB="0" distL="0" distR="0" wp14:anchorId="22D3B15F" wp14:editId="0C2343A4">
+            <wp:extent cx="5731510" cy="2019935"/>
+            <wp:effectExtent l="0" t="0" r="2540" b="0"/>
+            <wp:docPr id="1" name="Picture 1"/>
+            <wp:cNvGraphicFramePr>
+              <a:graphicFrameLocks xmlns:a="http://schemas.openxmlformats.org/drawingml/2006/main" noChangeAspect="1"/>
+            </wp:cNvGraphicFramePr>
+            <a:graphic xmlns:a="http://schemas.openxmlformats.org/drawingml/2006/main">
+              <a:graphicData uri="http://schemas.openxmlformats.org/drawingml/2006/picture">
+                <pic:pic xmlns:pic="http://schemas.openxmlformats.org/drawingml/2006/picture">
+                  <pic:nvPicPr>
+                    <pic:cNvPr id="0" name="Picture 1"/>
+                    <pic:cNvPicPr>
+                      <a:picLocks noChangeAspect="1" noChangeArrowheads="1"/>
+                    </pic:cNvPicPr>
+                  </pic:nvPicPr>
+                  <pic:blipFill>
+                    <a:blip r:embed="rId8" cstate="print">
+                      <a:extLst>
+                        <a:ext uri="{28A0092B-C50C-407E-A947-70E740481C1C}">
+                          <a14:useLocalDpi xmlns:a14="http://schemas.microsoft.com/office/drawing/2010/main" val="0"/>
+                        </a:ext>
+                      </a:extLst>
+                    </a:blip>
+                    <a:srcRect/>
+                    <a:stretch>
+                      <a:fillRect/>
+                    </a:stretch>
+                  </pic:blipFill>
+                  <pic:spPr bwMode="auto">
+                    <a:xfrm>
+                      <a:off x="0" y="0"/>
+                      <a:ext cx="5731510" cy="2019935"/>
+                    </a:xfrm>
+                    <a:prstGeom prst="rect">
+                      <a:avLst/>
+                    </a:prstGeom>
+                    <a:noFill/>
+                    <a:ln>
+                      <a:noFill/>
+                    </a:ln>
+                  </pic:spPr>
+                </pic:pic>
+              </a:graphicData>
+            </a:graphic>
+          </wp:inline>
+        </w:drawing>
+      </w:r>
+      <w:r>
+        <w:rPr>
+          <w:rFonts w:ascii="Times New Roman" w:eastAsia="Times New Roman" w:hAnsi="Times New Roman" w:cs="Times New Roman"/>
+          <w:sz w:val="24"/>
+          <w:szCs w:val="24"/>
+          <w:lang w:eastAsia="en-AU"/>
+        </w:rPr>
+        <w:br/>
+      </w:r>
+      <w:r>
+        <w:rPr>
+          <w:rFonts w:ascii="Times New Roman" w:eastAsia="Times New Roman" w:hAnsi="Times New Roman" w:cs="Times New Roman"/>
+          <w:sz w:val="24"/>
+          <w:szCs w:val="24"/>
+          <w:lang w:eastAsia="en-AU"/>
+        </w:rPr>
+        <w:br/>
+      </w:r>
+      <w:r>
+        <w:rPr>
+          <w:rFonts w:ascii="Times New Roman" w:eastAsia="Times New Roman" w:hAnsi="Times New Roman" w:cs="Times New Roman"/>
+          <w:sz w:val="24"/>
+          <w:szCs w:val="24"/>
+          <w:lang w:eastAsia="en-AU"/>
+        </w:rPr>
+        <w:br/>
+      </w:r>
+      <w:r>
+        <w:rPr>
+          <w:rFonts w:ascii="Times New Roman" w:eastAsia="Times New Roman" w:hAnsi="Times New Roman" w:cs="Times New Roman"/>
+          <w:sz w:val="24"/>
+          <w:szCs w:val="24"/>
+          <w:lang w:eastAsia="en-AU"/>
+        </w:rPr>
+        <w:br/>
+      </w:r>
+      <w:r>
+        <w:rPr>
+          <w:rFonts w:ascii="Times New Roman" w:eastAsia="Times New Roman" w:hAnsi="Times New Roman" w:cs="Times New Roman"/>
+          <w:sz w:val="24"/>
+          <w:szCs w:val="24"/>
+          <w:lang w:eastAsia="en-AU"/>
+        </w:rPr>
+        <w:br/>
+      </w:r>
+      <w:r>
+        <w:rPr>
+          <w:rFonts w:ascii="Times New Roman" w:eastAsia="Times New Roman" w:hAnsi="Times New Roman" w:cs="Times New Roman"/>
+          <w:sz w:val="24"/>
+          <w:szCs w:val="24"/>
+          <w:lang w:eastAsia="en-AU"/>
+        </w:rPr>
+        <w:br/>
+      </w:r>
+      <w:r>
+        <w:rPr>
+          <w:rFonts w:ascii="Times New Roman" w:eastAsia="Times New Roman" w:hAnsi="Times New Roman" w:cs="Times New Roman"/>
+          <w:sz w:val="24"/>
+          <w:szCs w:val="24"/>
+          <w:lang w:eastAsia="en-AU"/>
+        </w:rPr>
+        <w:br/>
       </w:r>
       <w:bookmarkStart w:id="0" w:name="_GoBack"/>
       <w:bookmarkEnd w:id="0"/>
@@ -143,6 +1515,304 @@
 <file path=word/numbering.xml><?xml version="1.0" encoding="utf-8"?>
 <w:numbering xmlns:wpc="http://schemas.microsoft.com/office/word/2010/wordprocessingCanvas" xmlns:cx="http://schemas.microsoft.com/office/drawing/2014/chartex" xmlns:cx1="http://schemas.microsoft.com/office/drawing/2015/9/8/chartex" xmlns:cx2="http://schemas.microsoft.com/office/drawing/2015/10/21/chartex" xmlns:cx3="http://schemas.microsoft.com/office/drawing/2016/5/9/chartex" xmlns:cx4="http://schemas.microsoft.com/office/drawing/2016/5/10/chartex" xmlns:cx5="http://schemas.microsoft.com/office/drawing/2016/5/11/chartex" xmlns:cx6="http://schemas.microsoft.com/office/drawing/2016/5/12/chartex" xmlns:cx7="http://schemas.microsoft.com/office/drawing/2016/5/13/chartex" xmlns:cx8="http://schemas.microsoft.com/office/drawing/2016/5/14/chartex" xmlns:mc="http://schemas.openxmlformats.org/markup-compatibility/2006" xmlns:aink="http://schemas.microsoft.com/office/drawing/2016/ink" xmlns:am3d="http://schemas.microsoft.com/office/drawing/2017/model3d" xmlns:o="urn:schemas-microsoft-com:office:office" xmlns:r="http://schemas.openxmlformats.org/officeDocument/2006/relationships" xmlns:m="http://schemas.openxmlformats.org/officeDocument/2006/math" xmlns:v="urn:schemas-microsoft-com:vml" xmlns:wp14="http://schemas.microsoft.com/office/word/2010/wordprocessingDrawing" xmlns:wp="http://schemas.openxmlformats.org/drawingml/2006/wordprocessingDrawing" xmlns:w10="urn:schemas-microsoft-com:office:word" xmlns:w="http://schemas.openxmlformats.org/wordprocessingml/2006/main" xmlns:w14="http://schemas.microsoft.com/office/word/2010/wordml" xmlns:w15="http://schemas.microsoft.com/office/word/2012/wordml" xmlns:w16cid="http://schemas.microsoft.com/office/word/2016/wordml/cid" xmlns:w16se="http://schemas.microsoft.com/office/word/2015/wordml/symex" xmlns:wpg="http://schemas.microsoft.com/office/word/2010/wordprocessingGroup" xmlns:wpi="http://schemas.microsoft.com/office/word/2010/wordprocessingInk" xmlns:wne="http://schemas.microsoft.com/office/word/2006/wordml" xmlns:wps="http://schemas.microsoft.com/office/word/2010/wordprocessingShape" mc:Ignorable="w14 w15 w16se w16cid wp14">
   <w:abstractNum w:abstractNumId="0" w15:restartNumberingAfterBreak="0">
+    <w:nsid w:val="04A44815"/>
+    <w:multiLevelType w:val="multilevel"/>
+    <w:tmpl w:val="328454DE"/>
+    <w:lvl w:ilvl="0">
+      <w:start w:val="1"/>
+      <w:numFmt w:val="bullet"/>
+      <w:lvlText w:val=""/>
+      <w:lvlJc w:val="left"/>
+      <w:pPr>
+        <w:tabs>
+          <w:tab w:val="num" w:pos="720"/>
+        </w:tabs>
+        <w:ind w:left="720" w:hanging="360"/>
+      </w:pPr>
+      <w:rPr>
+        <w:rFonts w:ascii="Symbol" w:hAnsi="Symbol" w:hint="default"/>
+        <w:sz w:val="20"/>
+      </w:rPr>
+    </w:lvl>
+    <w:lvl w:ilvl="1" w:tentative="1">
+      <w:start w:val="1"/>
+      <w:numFmt w:val="bullet"/>
+      <w:lvlText w:val="o"/>
+      <w:lvlJc w:val="left"/>
+      <w:pPr>
+        <w:tabs>
+          <w:tab w:val="num" w:pos="1440"/>
+        </w:tabs>
+        <w:ind w:left="1440" w:hanging="360"/>
+      </w:pPr>
+      <w:rPr>
+        <w:rFonts w:ascii="Courier New" w:hAnsi="Courier New" w:hint="default"/>
+        <w:sz w:val="20"/>
+      </w:rPr>
+    </w:lvl>
+    <w:lvl w:ilvl="2" w:tentative="1">
+      <w:start w:val="1"/>
+      <w:numFmt w:val="bullet"/>
+      <w:lvlText w:val=""/>
+      <w:lvlJc w:val="left"/>
+      <w:pPr>
+        <w:tabs>
+          <w:tab w:val="num" w:pos="2160"/>
+        </w:tabs>
+        <w:ind w:left="2160" w:hanging="360"/>
+      </w:pPr>
+      <w:rPr>
+        <w:rFonts w:ascii="Wingdings" w:hAnsi="Wingdings" w:hint="default"/>
+        <w:sz w:val="20"/>
+      </w:rPr>
+    </w:lvl>
+    <w:lvl w:ilvl="3" w:tentative="1">
+      <w:start w:val="1"/>
+      <w:numFmt w:val="bullet"/>
+      <w:lvlText w:val=""/>
+      <w:lvlJc w:val="left"/>
+      <w:pPr>
+        <w:tabs>
+          <w:tab w:val="num" w:pos="2880"/>
+        </w:tabs>
+        <w:ind w:left="2880" w:hanging="360"/>
+      </w:pPr>
+      <w:rPr>
+        <w:rFonts w:ascii="Wingdings" w:hAnsi="Wingdings" w:hint="default"/>
+        <w:sz w:val="20"/>
+      </w:rPr>
+    </w:lvl>
+    <w:lvl w:ilvl="4" w:tentative="1">
+      <w:start w:val="1"/>
+      <w:numFmt w:val="bullet"/>
+      <w:lvlText w:val=""/>
+      <w:lvlJc w:val="left"/>
+      <w:pPr>
+        <w:tabs>
+          <w:tab w:val="num" w:pos="3600"/>
+        </w:tabs>
+        <w:ind w:left="3600" w:hanging="360"/>
+      </w:pPr>
+      <w:rPr>
+        <w:rFonts w:ascii="Wingdings" w:hAnsi="Wingdings" w:hint="default"/>
+        <w:sz w:val="20"/>
+      </w:rPr>
+    </w:lvl>
+    <w:lvl w:ilvl="5" w:tentative="1">
+      <w:start w:val="1"/>
+      <w:numFmt w:val="bullet"/>
+      <w:lvlText w:val=""/>
+      <w:lvlJc w:val="left"/>
+      <w:pPr>
+        <w:tabs>
+          <w:tab w:val="num" w:pos="4320"/>
+        </w:tabs>
+        <w:ind w:left="4320" w:hanging="360"/>
+      </w:pPr>
+      <w:rPr>
+        <w:rFonts w:ascii="Wingdings" w:hAnsi="Wingdings" w:hint="default"/>
+        <w:sz w:val="20"/>
+      </w:rPr>
+    </w:lvl>
+    <w:lvl w:ilvl="6" w:tentative="1">
+      <w:start w:val="1"/>
+      <w:numFmt w:val="bullet"/>
+      <w:lvlText w:val=""/>
+      <w:lvlJc w:val="left"/>
+      <w:pPr>
+        <w:tabs>
+          <w:tab w:val="num" w:pos="5040"/>
+        </w:tabs>
+        <w:ind w:left="5040" w:hanging="360"/>
+      </w:pPr>
+      <w:rPr>
+        <w:rFonts w:ascii="Wingdings" w:hAnsi="Wingdings" w:hint="default"/>
+        <w:sz w:val="20"/>
+      </w:rPr>
+    </w:lvl>
+    <w:lvl w:ilvl="7" w:tentative="1">
+      <w:start w:val="1"/>
+      <w:numFmt w:val="bullet"/>
+      <w:lvlText w:val=""/>
+      <w:lvlJc w:val="left"/>
+      <w:pPr>
+        <w:tabs>
+          <w:tab w:val="num" w:pos="5760"/>
+        </w:tabs>
+        <w:ind w:left="5760" w:hanging="360"/>
+      </w:pPr>
+      <w:rPr>
+        <w:rFonts w:ascii="Wingdings" w:hAnsi="Wingdings" w:hint="default"/>
+        <w:sz w:val="20"/>
+      </w:rPr>
+    </w:lvl>
+    <w:lvl w:ilvl="8" w:tentative="1">
+      <w:start w:val="1"/>
+      <w:numFmt w:val="bullet"/>
+      <w:lvlText w:val=""/>
+      <w:lvlJc w:val="left"/>
+      <w:pPr>
+        <w:tabs>
+          <w:tab w:val="num" w:pos="6480"/>
+        </w:tabs>
+        <w:ind w:left="6480" w:hanging="360"/>
+      </w:pPr>
+      <w:rPr>
+        <w:rFonts w:ascii="Wingdings" w:hAnsi="Wingdings" w:hint="default"/>
+        <w:sz w:val="20"/>
+      </w:rPr>
+    </w:lvl>
+  </w:abstractNum>
+  <w:abstractNum w:abstractNumId="1" w15:restartNumberingAfterBreak="0">
+    <w:nsid w:val="067E36D5"/>
+    <w:multiLevelType w:val="multilevel"/>
+    <w:tmpl w:val="71EE38B0"/>
+    <w:lvl w:ilvl="0">
+      <w:start w:val="1"/>
+      <w:numFmt w:val="bullet"/>
+      <w:lvlText w:val=""/>
+      <w:lvlJc w:val="left"/>
+      <w:pPr>
+        <w:tabs>
+          <w:tab w:val="num" w:pos="720"/>
+        </w:tabs>
+        <w:ind w:left="720" w:hanging="360"/>
+      </w:pPr>
+      <w:rPr>
+        <w:rFonts w:ascii="Symbol" w:hAnsi="Symbol" w:hint="default"/>
+        <w:sz w:val="20"/>
+      </w:rPr>
+    </w:lvl>
+    <w:lvl w:ilvl="1" w:tentative="1">
+      <w:start w:val="1"/>
+      <w:numFmt w:val="bullet"/>
+      <w:lvlText w:val="o"/>
+      <w:lvlJc w:val="left"/>
+      <w:pPr>
+        <w:tabs>
+          <w:tab w:val="num" w:pos="1440"/>
+        </w:tabs>
+        <w:ind w:left="1440" w:hanging="360"/>
+      </w:pPr>
+      <w:rPr>
+        <w:rFonts w:ascii="Courier New" w:hAnsi="Courier New" w:hint="default"/>
+        <w:sz w:val="20"/>
+      </w:rPr>
+    </w:lvl>
+    <w:lvl w:ilvl="2" w:tentative="1">
+      <w:start w:val="1"/>
+      <w:numFmt w:val="bullet"/>
+      <w:lvlText w:val=""/>
+      <w:lvlJc w:val="left"/>
+      <w:pPr>
+        <w:tabs>
+          <w:tab w:val="num" w:pos="2160"/>
+        </w:tabs>
+        <w:ind w:left="2160" w:hanging="360"/>
+      </w:pPr>
+      <w:rPr>
+        <w:rFonts w:ascii="Wingdings" w:hAnsi="Wingdings" w:hint="default"/>
+        <w:sz w:val="20"/>
+      </w:rPr>
+    </w:lvl>
+    <w:lvl w:ilvl="3" w:tentative="1">
+      <w:start w:val="1"/>
+      <w:numFmt w:val="bullet"/>
+      <w:lvlText w:val=""/>
+      <w:lvlJc w:val="left"/>
+      <w:pPr>
+        <w:tabs>
+          <w:tab w:val="num" w:pos="2880"/>
+        </w:tabs>
+        <w:ind w:left="2880" w:hanging="360"/>
+      </w:pPr>
+      <w:rPr>
+        <w:rFonts w:ascii="Wingdings" w:hAnsi="Wingdings" w:hint="default"/>
+        <w:sz w:val="20"/>
+      </w:rPr>
+    </w:lvl>
+    <w:lvl w:ilvl="4" w:tentative="1">
+      <w:start w:val="1"/>
+      <w:numFmt w:val="bullet"/>
+      <w:lvlText w:val=""/>
+      <w:lvlJc w:val="left"/>
+      <w:pPr>
+        <w:tabs>
+          <w:tab w:val="num" w:pos="3600"/>
+        </w:tabs>
+        <w:ind w:left="3600" w:hanging="360"/>
+      </w:pPr>
+      <w:rPr>
+        <w:rFonts w:ascii="Wingdings" w:hAnsi="Wingdings" w:hint="default"/>
+        <w:sz w:val="20"/>
+      </w:rPr>
+    </w:lvl>
+    <w:lvl w:ilvl="5" w:tentative="1">
+      <w:start w:val="1"/>
+      <w:numFmt w:val="bullet"/>
+      <w:lvlText w:val=""/>
+      <w:lvlJc w:val="left"/>
+      <w:pPr>
+        <w:tabs>
+          <w:tab w:val="num" w:pos="4320"/>
+        </w:tabs>
+        <w:ind w:left="4320" w:hanging="360"/>
+      </w:pPr>
+      <w:rPr>
+        <w:rFonts w:ascii="Wingdings" w:hAnsi="Wingdings" w:hint="default"/>
+        <w:sz w:val="20"/>
+      </w:rPr>
+    </w:lvl>
+    <w:lvl w:ilvl="6" w:tentative="1">
+      <w:start w:val="1"/>
+      <w:numFmt w:val="bullet"/>
+      <w:lvlText w:val=""/>
+      <w:lvlJc w:val="left"/>
+      <w:pPr>
+        <w:tabs>
+          <w:tab w:val="num" w:pos="5040"/>
+        </w:tabs>
+        <w:ind w:left="5040" w:hanging="360"/>
+      </w:pPr>
+      <w:rPr>
+        <w:rFonts w:ascii="Wingdings" w:hAnsi="Wingdings" w:hint="default"/>
+        <w:sz w:val="20"/>
+      </w:rPr>
+    </w:lvl>
+    <w:lvl w:ilvl="7" w:tentative="1">
+      <w:start w:val="1"/>
+      <w:numFmt w:val="bullet"/>
+      <w:lvlText w:val=""/>
+      <w:lvlJc w:val="left"/>
+      <w:pPr>
+        <w:tabs>
+          <w:tab w:val="num" w:pos="5760"/>
+        </w:tabs>
+        <w:ind w:left="5760" w:hanging="360"/>
+      </w:pPr>
+      <w:rPr>
+        <w:rFonts w:ascii="Wingdings" w:hAnsi="Wingdings" w:hint="default"/>
+        <w:sz w:val="20"/>
+      </w:rPr>
+    </w:lvl>
+    <w:lvl w:ilvl="8" w:tentative="1">
+      <w:start w:val="1"/>
+      <w:numFmt w:val="bullet"/>
+      <w:lvlText w:val=""/>
+      <w:lvlJc w:val="left"/>
+      <w:pPr>
+        <w:tabs>
+          <w:tab w:val="num" w:pos="6480"/>
+        </w:tabs>
+        <w:ind w:left="6480" w:hanging="360"/>
+      </w:pPr>
+      <w:rPr>
+        <w:rFonts w:ascii="Wingdings" w:hAnsi="Wingdings" w:hint="default"/>
+        <w:sz w:val="20"/>
+      </w:rPr>
+    </w:lvl>
+  </w:abstractNum>
+  <w:abstractNum w:abstractNumId="2" w15:restartNumberingAfterBreak="0">
     <w:nsid w:val="17C91EE5"/>
     <w:multiLevelType w:val="hybridMultilevel"/>
     <w:tmpl w:val="CA3866C0"/>
@@ -255,7 +1925,156 @@
       </w:rPr>
     </w:lvl>
   </w:abstractNum>
-  <w:abstractNum w:abstractNumId="1" w15:restartNumberingAfterBreak="0">
+  <w:abstractNum w:abstractNumId="3" w15:restartNumberingAfterBreak="0">
+    <w:nsid w:val="1C384864"/>
+    <w:multiLevelType w:val="multilevel"/>
+    <w:tmpl w:val="C6648EC2"/>
+    <w:lvl w:ilvl="0">
+      <w:start w:val="1"/>
+      <w:numFmt w:val="bullet"/>
+      <w:lvlText w:val=""/>
+      <w:lvlJc w:val="left"/>
+      <w:pPr>
+        <w:tabs>
+          <w:tab w:val="num" w:pos="720"/>
+        </w:tabs>
+        <w:ind w:left="720" w:hanging="360"/>
+      </w:pPr>
+      <w:rPr>
+        <w:rFonts w:ascii="Symbol" w:hAnsi="Symbol" w:hint="default"/>
+        <w:sz w:val="20"/>
+      </w:rPr>
+    </w:lvl>
+    <w:lvl w:ilvl="1">
+      <w:start w:val="1"/>
+      <w:numFmt w:val="bullet"/>
+      <w:lvlText w:val="o"/>
+      <w:lvlJc w:val="left"/>
+      <w:pPr>
+        <w:tabs>
+          <w:tab w:val="num" w:pos="1440"/>
+        </w:tabs>
+        <w:ind w:left="1440" w:hanging="360"/>
+      </w:pPr>
+      <w:rPr>
+        <w:rFonts w:ascii="Courier New" w:hAnsi="Courier New" w:hint="default"/>
+        <w:sz w:val="20"/>
+      </w:rPr>
+    </w:lvl>
+    <w:lvl w:ilvl="2" w:tentative="1">
+      <w:start w:val="1"/>
+      <w:numFmt w:val="bullet"/>
+      <w:lvlText w:val=""/>
+      <w:lvlJc w:val="left"/>
+      <w:pPr>
+        <w:tabs>
+          <w:tab w:val="num" w:pos="2160"/>
+        </w:tabs>
+        <w:ind w:left="2160" w:hanging="360"/>
+      </w:pPr>
+      <w:rPr>
+        <w:rFonts w:ascii="Wingdings" w:hAnsi="Wingdings" w:hint="default"/>
+        <w:sz w:val="20"/>
+      </w:rPr>
+    </w:lvl>
+    <w:lvl w:ilvl="3" w:tentative="1">
+      <w:start w:val="1"/>
+      <w:numFmt w:val="bullet"/>
+      <w:lvlText w:val=""/>
+      <w:lvlJc w:val="left"/>
+      <w:pPr>
+        <w:tabs>
+          <w:tab w:val="num" w:pos="2880"/>
+        </w:tabs>
+        <w:ind w:left="2880" w:hanging="360"/>
+      </w:pPr>
+      <w:rPr>
+        <w:rFonts w:ascii="Wingdings" w:hAnsi="Wingdings" w:hint="default"/>
+        <w:sz w:val="20"/>
+      </w:rPr>
+    </w:lvl>
+    <w:lvl w:ilvl="4" w:tentative="1">
+      <w:start w:val="1"/>
+      <w:numFmt w:val="bullet"/>
+      <w:lvlText w:val=""/>
+      <w:lvlJc w:val="left"/>
+      <w:pPr>
+        <w:tabs>
+          <w:tab w:val="num" w:pos="3600"/>
+        </w:tabs>
+        <w:ind w:left="3600" w:hanging="360"/>
+      </w:pPr>
+      <w:rPr>
+        <w:rFonts w:ascii="Wingdings" w:hAnsi="Wingdings" w:hint="default"/>
+        <w:sz w:val="20"/>
+      </w:rPr>
+    </w:lvl>
+    <w:lvl w:ilvl="5" w:tentative="1">
+      <w:start w:val="1"/>
+      <w:numFmt w:val="bullet"/>
+      <w:lvlText w:val=""/>
+      <w:lvlJc w:val="left"/>
+      <w:pPr>
+        <w:tabs>
+          <w:tab w:val="num" w:pos="4320"/>
+        </w:tabs>
+        <w:ind w:left="4320" w:hanging="360"/>
+      </w:pPr>
+      <w:rPr>
+        <w:rFonts w:ascii="Wingdings" w:hAnsi="Wingdings" w:hint="default"/>
+        <w:sz w:val="20"/>
+      </w:rPr>
+    </w:lvl>
+    <w:lvl w:ilvl="6" w:tentative="1">
+      <w:start w:val="1"/>
+      <w:numFmt w:val="bullet"/>
+      <w:lvlText w:val=""/>
+      <w:lvlJc w:val="left"/>
+      <w:pPr>
+        <w:tabs>
+          <w:tab w:val="num" w:pos="5040"/>
+        </w:tabs>
+        <w:ind w:left="5040" w:hanging="360"/>
+      </w:pPr>
+      <w:rPr>
+        <w:rFonts w:ascii="Wingdings" w:hAnsi="Wingdings" w:hint="default"/>
+        <w:sz w:val="20"/>
+      </w:rPr>
+    </w:lvl>
+    <w:lvl w:ilvl="7" w:tentative="1">
+      <w:start w:val="1"/>
+      <w:numFmt w:val="bullet"/>
+      <w:lvlText w:val=""/>
+      <w:lvlJc w:val="left"/>
+      <w:pPr>
+        <w:tabs>
+          <w:tab w:val="num" w:pos="5760"/>
+        </w:tabs>
+        <w:ind w:left="5760" w:hanging="360"/>
+      </w:pPr>
+      <w:rPr>
+        <w:rFonts w:ascii="Wingdings" w:hAnsi="Wingdings" w:hint="default"/>
+        <w:sz w:val="20"/>
+      </w:rPr>
+    </w:lvl>
+    <w:lvl w:ilvl="8" w:tentative="1">
+      <w:start w:val="1"/>
+      <w:numFmt w:val="bullet"/>
+      <w:lvlText w:val=""/>
+      <w:lvlJc w:val="left"/>
+      <w:pPr>
+        <w:tabs>
+          <w:tab w:val="num" w:pos="6480"/>
+        </w:tabs>
+        <w:ind w:left="6480" w:hanging="360"/>
+      </w:pPr>
+      <w:rPr>
+        <w:rFonts w:ascii="Wingdings" w:hAnsi="Wingdings" w:hint="default"/>
+        <w:sz w:val="20"/>
+      </w:rPr>
+    </w:lvl>
+  </w:abstractNum>
+  <w:abstractNum w:abstractNumId="4" w15:restartNumberingAfterBreak="0">
     <w:nsid w:val="609635E7"/>
     <w:multiLevelType w:val="hybridMultilevel"/>
     <w:tmpl w:val="30B608C0"/>
@@ -368,7 +2187,7 @@
       </w:rPr>
     </w:lvl>
   </w:abstractNum>
-  <w:abstractNum w:abstractNumId="2" w15:restartNumberingAfterBreak="0">
+  <w:abstractNum w:abstractNumId="5" w15:restartNumberingAfterBreak="0">
     <w:nsid w:val="69997387"/>
     <w:multiLevelType w:val="hybridMultilevel"/>
     <w:tmpl w:val="BA1C4710"/>
@@ -482,12 +2301,21 @@
     </w:lvl>
   </w:abstractNum>
   <w:num w:numId="1">
+    <w:abstractNumId w:val="5"/>
+  </w:num>
+  <w:num w:numId="2">
     <w:abstractNumId w:val="2"/>
   </w:num>
-  <w:num w:numId="2">
+  <w:num w:numId="3">
+    <w:abstractNumId w:val="4"/>
+  </w:num>
+  <w:num w:numId="4">
     <w:abstractNumId w:val="0"/>
   </w:num>
-  <w:num w:numId="3">
+  <w:num w:numId="5">
+    <w:abstractNumId w:val="3"/>
+  </w:num>
+  <w:num w:numId="6">
     <w:abstractNumId w:val="1"/>
   </w:num>
 </w:numbering>
@@ -1136,6 +2964,23 @@
       <w:shd w:val="clear" w:color="auto" w:fill="E1DFDD"/>
     </w:rPr>
   </w:style>
+  <w:style w:type="paragraph" w:styleId="NormalWeb">
+    <w:name w:val="Normal (Web)"/>
+    <w:basedOn w:val="Normal"/>
+    <w:uiPriority w:val="99"/>
+    <w:semiHidden/>
+    <w:unhideWhenUsed/>
+    <w:rsid w:val="00051C20"/>
+    <w:pPr>
+      <w:spacing w:before="100" w:beforeAutospacing="1" w:after="100" w:afterAutospacing="1" w:line="240" w:lineRule="auto"/>
+    </w:pPr>
+    <w:rPr>
+      <w:rFonts w:ascii="Times New Roman" w:eastAsia="Times New Roman" w:hAnsi="Times New Roman" w:cs="Times New Roman"/>
+      <w:sz w:val="24"/>
+      <w:szCs w:val="24"/>
+      <w:lang w:eastAsia="en-AU"/>
+    </w:rPr>
+  </w:style>
 </w:styles>
 </file>
 

</xml_diff>